<commit_message>
Jar file indítási parancs, readme.md file
</commit_message>
<xml_diff>
--- a/Java Előadás.docx
+++ b/Java Előadás.docx
@@ -1,6 +1,6 @@
 
 <file path=word/document.xml><?xml version="1.0" encoding="utf-8"?>
-<w:document xmlns:wpc="http://schemas.microsoft.com/office/word/2010/wordprocessingCanvas" xmlns:cx="http://schemas.microsoft.com/office/drawing/2014/chartex" xmlns:cx1="http://schemas.microsoft.com/office/drawing/2015/9/8/chartex" xmlns:mc="http://schemas.openxmlformats.org/markup-compatibility/2006" xmlns:o="urn:schemas-microsoft-com:office:office" xmlns:r="http://schemas.openxmlformats.org/officeDocument/2006/relationships" xmlns:m="http://schemas.openxmlformats.org/officeDocument/2006/math" xmlns:v="urn:schemas-microsoft-com:vml" xmlns:wp14="http://schemas.microsoft.com/office/word/2010/wordprocessingDrawing" xmlns:wp="http://schemas.openxmlformats.org/drawingml/2006/wordprocessingDrawing" xmlns:w10="urn:schemas-microsoft-com:office:word" xmlns:w="http://schemas.openxmlformats.org/wordprocessingml/2006/main" xmlns:w14="http://schemas.microsoft.com/office/word/2010/wordml" xmlns:w15="http://schemas.microsoft.com/office/word/2012/wordml" xmlns:w16se="http://schemas.microsoft.com/office/word/2015/wordml/symex" xmlns:wpg="http://schemas.microsoft.com/office/word/2010/wordprocessingGroup" xmlns:wpi="http://schemas.microsoft.com/office/word/2010/wordprocessingInk" xmlns:wne="http://schemas.microsoft.com/office/word/2006/wordml" xmlns:wps="http://schemas.microsoft.com/office/word/2010/wordprocessingShape" mc:Ignorable="w14 w15 w16se wp14">
+<w:document xmlns:wpc="http://schemas.microsoft.com/office/word/2010/wordprocessingCanvas" xmlns:cx="http://schemas.microsoft.com/office/drawing/2014/chartex" xmlns:cx1="http://schemas.microsoft.com/office/drawing/2015/9/8/chartex" xmlns:cx2="http://schemas.microsoft.com/office/drawing/2015/10/21/chartex" xmlns:cx3="http://schemas.microsoft.com/office/drawing/2016/5/9/chartex" xmlns:cx4="http://schemas.microsoft.com/office/drawing/2016/5/10/chartex" xmlns:cx5="http://schemas.microsoft.com/office/drawing/2016/5/11/chartex" xmlns:cx6="http://schemas.microsoft.com/office/drawing/2016/5/12/chartex" xmlns:cx7="http://schemas.microsoft.com/office/drawing/2016/5/13/chartex" xmlns:cx8="http://schemas.microsoft.com/office/drawing/2016/5/14/chartex" xmlns:mc="http://schemas.openxmlformats.org/markup-compatibility/2006" xmlns:aink="http://schemas.microsoft.com/office/drawing/2016/ink" xmlns:am3d="http://schemas.microsoft.com/office/drawing/2017/model3d" xmlns:o="urn:schemas-microsoft-com:office:office" xmlns:oel="http://schemas.microsoft.com/office/2019/extlst" xmlns:r="http://schemas.openxmlformats.org/officeDocument/2006/relationships" xmlns:m="http://schemas.openxmlformats.org/officeDocument/2006/math" xmlns:v="urn:schemas-microsoft-com:vml" xmlns:wp14="http://schemas.microsoft.com/office/word/2010/wordprocessingDrawing" xmlns:wp="http://schemas.openxmlformats.org/drawingml/2006/wordprocessingDrawing" xmlns:w10="urn:schemas-microsoft-com:office:word" xmlns:w="http://schemas.openxmlformats.org/wordprocessingml/2006/main" xmlns:w14="http://schemas.microsoft.com/office/word/2010/wordml" xmlns:w15="http://schemas.microsoft.com/office/word/2012/wordml" xmlns:w16cex="http://schemas.microsoft.com/office/word/2018/wordml/cex" xmlns:w16cid="http://schemas.microsoft.com/office/word/2016/wordml/cid" xmlns:w16="http://schemas.microsoft.com/office/word/2018/wordml" xmlns:w16sdtdh="http://schemas.microsoft.com/office/word/2020/wordml/sdtdatahash" xmlns:w16se="http://schemas.microsoft.com/office/word/2015/wordml/symex" xmlns:wpg="http://schemas.microsoft.com/office/word/2010/wordprocessingGroup" xmlns:wpi="http://schemas.microsoft.com/office/word/2010/wordprocessingInk" xmlns:wne="http://schemas.microsoft.com/office/word/2006/wordml" xmlns:wps="http://schemas.microsoft.com/office/word/2010/wordprocessingShape" mc:Ignorable="w14 w15 w16se w16cid w16 w16cex w16sdtdh wp14">
   <w:body>
     <w:p>
       <w:pPr>
@@ -632,18 +632,15 @@
                 <w:lang w:eastAsia="hu-HU"/>
               </w:rPr>
             </w:pPr>
-            <w:hyperlink r:id="rId11" w:history="1">
-              <w:r>
-                <w:rPr>
-                  <w:rStyle w:val="Hiperhivatkozs"/>
-                  <w:rFonts w:ascii="Segoe UI" w:eastAsia="Times New Roman" w:hAnsi="Segoe UI" w:cs="Segoe UI"/>
-                  <w:sz w:val="21"/>
-                  <w:szCs w:val="21"/>
-                  <w:lang w:eastAsia="hu-HU"/>
-                </w:rPr>
-                <w:t>brank321@gmail.com</w:t>
-              </w:r>
-            </w:hyperlink>
+            <w:r>
+              <w:rPr>
+                <w:rFonts w:ascii="Segoe UI" w:eastAsia="Times New Roman" w:hAnsi="Segoe UI" w:cs="Segoe UI"/>
+                <w:sz w:val="21"/>
+                <w:szCs w:val="21"/>
+                <w:lang w:eastAsia="hu-HU"/>
+              </w:rPr>
+              <w:t>brank321@gmail.com</w:t>
+            </w:r>
             <w:r>
               <w:rPr>
                 <w:rFonts w:ascii="Calibri" w:eastAsia="Times New Roman" w:hAnsi="Calibri" w:cs="Calibri"/>
@@ -805,8 +802,8 @@
           <w:bCs w:val="0"/>
           <w:caps w:val="0"/>
           <w:noProof/>
-          <w:sz w:val="24"/>
-          <w:szCs w:val="24"/>
+          <w:sz w:val="22"/>
+          <w:szCs w:val="22"/>
           <w:lang w:eastAsia="hu-HU"/>
         </w:rPr>
       </w:pPr>
@@ -819,7 +816,7 @@
       <w:r>
         <w:fldChar w:fldCharType="separate"/>
       </w:r>
-      <w:hyperlink w:anchor="_Toc120803633" w:history="1">
+      <w:hyperlink w:anchor="_Toc120828570" w:history="1">
         <w:r>
           <w:rPr>
             <w:rStyle w:val="Hiperhivatkozs"/>
@@ -834,8 +831,8 @@
             <w:bCs w:val="0"/>
             <w:caps w:val="0"/>
             <w:noProof/>
-            <w:sz w:val="24"/>
-            <w:szCs w:val="24"/>
+            <w:sz w:val="22"/>
+            <w:szCs w:val="22"/>
             <w:lang w:eastAsia="hu-HU"/>
           </w:rPr>
           <w:tab/>
@@ -866,7 +863,7 @@
             <w:noProof/>
             <w:webHidden/>
           </w:rPr>
-          <w:instrText xml:space="preserve"> PAGEREF _Toc120803633 \h </w:instrText>
+          <w:instrText xml:space="preserve"> PAGEREF _Toc120828570 \h </w:instrText>
         </w:r>
         <w:r>
           <w:rPr>
@@ -910,12 +907,12 @@
           <w:bCs w:val="0"/>
           <w:caps w:val="0"/>
           <w:noProof/>
-          <w:sz w:val="24"/>
-          <w:szCs w:val="24"/>
+          <w:sz w:val="22"/>
+          <w:szCs w:val="22"/>
           <w:lang w:eastAsia="hu-HU"/>
         </w:rPr>
       </w:pPr>
-      <w:hyperlink w:anchor="_Toc120803634" w:history="1">
+      <w:hyperlink w:anchor="_Toc120828571" w:history="1">
         <w:r>
           <w:rPr>
             <w:rStyle w:val="Hiperhivatkozs"/>
@@ -930,8 +927,8 @@
             <w:bCs w:val="0"/>
             <w:caps w:val="0"/>
             <w:noProof/>
-            <w:sz w:val="24"/>
-            <w:szCs w:val="24"/>
+            <w:sz w:val="22"/>
+            <w:szCs w:val="22"/>
             <w:lang w:eastAsia="hu-HU"/>
           </w:rPr>
           <w:tab/>
@@ -962,7 +959,7 @@
             <w:noProof/>
             <w:webHidden/>
           </w:rPr>
-          <w:instrText xml:space="preserve"> PAGEREF _Toc120803634 \h </w:instrText>
+          <w:instrText xml:space="preserve"> PAGEREF _Toc120828571 \h </w:instrText>
         </w:r>
         <w:r>
           <w:rPr>
@@ -1004,16 +1001,15 @@
           <w:rFonts w:eastAsiaTheme="minorEastAsia"/>
           <w:smallCaps w:val="0"/>
           <w:noProof/>
-          <w:sz w:val="24"/>
-          <w:szCs w:val="24"/>
+          <w:sz w:val="22"/>
+          <w:szCs w:val="22"/>
           <w:lang w:eastAsia="hu-HU"/>
         </w:rPr>
       </w:pPr>
-      <w:hyperlink w:anchor="_Toc120803635" w:history="1">
+      <w:hyperlink w:anchor="_Toc120828572" w:history="1">
         <w:r>
           <w:rPr>
             <w:rStyle w:val="Hiperhivatkozs"/>
-            <w:rFonts w:ascii="Segoe UI" w:hAnsi="Segoe UI" w:cs="Segoe UI"/>
             <w:noProof/>
           </w:rPr>
           <w:t>2.1.</w:t>
@@ -1023,8 +1019,8 @@
             <w:rFonts w:eastAsiaTheme="minorEastAsia"/>
             <w:smallCaps w:val="0"/>
             <w:noProof/>
-            <w:sz w:val="24"/>
-            <w:szCs w:val="24"/>
+            <w:sz w:val="22"/>
+            <w:szCs w:val="22"/>
             <w:lang w:eastAsia="hu-HU"/>
           </w:rPr>
           <w:tab/>
@@ -1032,7 +1028,6 @@
         <w:r>
           <w:rPr>
             <w:rStyle w:val="Hiperhivatkozs"/>
-            <w:rFonts w:ascii="Calibri Light" w:hAnsi="Calibri Light" w:cs="Calibri Light"/>
             <w:noProof/>
           </w:rPr>
           <w:t>Ajánlott specifikációk:</w:t>
@@ -1056,7 +1051,7 @@
             <w:noProof/>
             <w:webHidden/>
           </w:rPr>
-          <w:instrText xml:space="preserve"> PAGEREF _Toc120803635 \h </w:instrText>
+          <w:instrText xml:space="preserve"> PAGEREF _Toc120828572 \h </w:instrText>
         </w:r>
         <w:r>
           <w:rPr>
@@ -1100,12 +1095,12 @@
           <w:bCs w:val="0"/>
           <w:caps w:val="0"/>
           <w:noProof/>
-          <w:sz w:val="24"/>
-          <w:szCs w:val="24"/>
+          <w:sz w:val="22"/>
+          <w:szCs w:val="22"/>
           <w:lang w:eastAsia="hu-HU"/>
         </w:rPr>
       </w:pPr>
-      <w:hyperlink w:anchor="_Toc120803636" w:history="1">
+      <w:hyperlink w:anchor="_Toc120828573" w:history="1">
         <w:r>
           <w:rPr>
             <w:rStyle w:val="Hiperhivatkozs"/>
@@ -1120,8 +1115,8 @@
             <w:bCs w:val="0"/>
             <w:caps w:val="0"/>
             <w:noProof/>
-            <w:sz w:val="24"/>
-            <w:szCs w:val="24"/>
+            <w:sz w:val="22"/>
+            <w:szCs w:val="22"/>
             <w:lang w:eastAsia="hu-HU"/>
           </w:rPr>
           <w:tab/>
@@ -1153,7 +1148,7 @@
             <w:noProof/>
             <w:webHidden/>
           </w:rPr>
-          <w:instrText xml:space="preserve"> PAGEREF _Toc120803636 \h </w:instrText>
+          <w:instrText xml:space="preserve"> PAGEREF _Toc120828573 \h </w:instrText>
         </w:r>
         <w:r>
           <w:rPr>
@@ -1195,12 +1190,12 @@
           <w:rFonts w:eastAsiaTheme="minorEastAsia"/>
           <w:smallCaps w:val="0"/>
           <w:noProof/>
-          <w:sz w:val="24"/>
-          <w:szCs w:val="24"/>
+          <w:sz w:val="22"/>
+          <w:szCs w:val="22"/>
           <w:lang w:eastAsia="hu-HU"/>
         </w:rPr>
       </w:pPr>
-      <w:hyperlink w:anchor="_Toc120803637" w:history="1">
+      <w:hyperlink w:anchor="_Toc120828574" w:history="1">
         <w:r>
           <w:rPr>
             <w:rStyle w:val="Hiperhivatkozs"/>
@@ -1213,8 +1208,8 @@
             <w:rFonts w:eastAsiaTheme="minorEastAsia"/>
             <w:smallCaps w:val="0"/>
             <w:noProof/>
-            <w:sz w:val="24"/>
-            <w:szCs w:val="24"/>
+            <w:sz w:val="22"/>
+            <w:szCs w:val="22"/>
             <w:lang w:eastAsia="hu-HU"/>
           </w:rPr>
           <w:tab/>
@@ -1245,7 +1240,7 @@
             <w:noProof/>
             <w:webHidden/>
           </w:rPr>
-          <w:instrText xml:space="preserve"> PAGEREF _Toc120803637 \h </w:instrText>
+          <w:instrText xml:space="preserve"> PAGEREF _Toc120828574 \h </w:instrText>
         </w:r>
         <w:r>
           <w:rPr>
@@ -1287,12 +1282,12 @@
           <w:rFonts w:eastAsiaTheme="minorEastAsia"/>
           <w:smallCaps w:val="0"/>
           <w:noProof/>
-          <w:sz w:val="24"/>
-          <w:szCs w:val="24"/>
+          <w:sz w:val="22"/>
+          <w:szCs w:val="22"/>
           <w:lang w:eastAsia="hu-HU"/>
         </w:rPr>
       </w:pPr>
-      <w:hyperlink w:anchor="_Toc120803638" w:history="1">
+      <w:hyperlink w:anchor="_Toc120828575" w:history="1">
         <w:r>
           <w:rPr>
             <w:rStyle w:val="Hiperhivatkozs"/>
@@ -1305,8 +1300,8 @@
             <w:rFonts w:eastAsiaTheme="minorEastAsia"/>
             <w:smallCaps w:val="0"/>
             <w:noProof/>
-            <w:sz w:val="24"/>
-            <w:szCs w:val="24"/>
+            <w:sz w:val="22"/>
+            <w:szCs w:val="22"/>
             <w:lang w:eastAsia="hu-HU"/>
           </w:rPr>
           <w:tab/>
@@ -1337,7 +1332,7 @@
             <w:noProof/>
             <w:webHidden/>
           </w:rPr>
-          <w:instrText xml:space="preserve"> PAGEREF _Toc120803638 \h </w:instrText>
+          <w:instrText xml:space="preserve"> PAGEREF _Toc120828575 \h </w:instrText>
         </w:r>
         <w:r>
           <w:rPr>
@@ -1369,6 +1364,654 @@
       </w:hyperlink>
     </w:p>
     <w:p>
+      <w:pPr>
+        <w:pStyle w:val="TJ1"/>
+        <w:tabs>
+          <w:tab w:val="left" w:pos="480"/>
+          <w:tab w:val="right" w:leader="dot" w:pos="8776"/>
+        </w:tabs>
+        <w:rPr>
+          <w:rFonts w:eastAsiaTheme="minorEastAsia"/>
+          <w:b w:val="0"/>
+          <w:bCs w:val="0"/>
+          <w:caps w:val="0"/>
+          <w:noProof/>
+          <w:sz w:val="22"/>
+          <w:szCs w:val="22"/>
+          <w:lang w:eastAsia="hu-HU"/>
+        </w:rPr>
+      </w:pPr>
+      <w:hyperlink w:anchor="_Toc120828576" w:history="1">
+        <w:r>
+          <w:rPr>
+            <w:rStyle w:val="Hiperhivatkozs"/>
+            <w:noProof/>
+          </w:rPr>
+          <w:t>4.</w:t>
+        </w:r>
+        <w:r>
+          <w:rPr>
+            <w:rFonts w:eastAsiaTheme="minorEastAsia"/>
+            <w:b w:val="0"/>
+            <w:bCs w:val="0"/>
+            <w:caps w:val="0"/>
+            <w:noProof/>
+            <w:sz w:val="22"/>
+            <w:szCs w:val="22"/>
+            <w:lang w:eastAsia="hu-HU"/>
+          </w:rPr>
+          <w:tab/>
+        </w:r>
+        <w:r>
+          <w:rPr>
+            <w:rStyle w:val="Hiperhivatkozs"/>
+            <w:noProof/>
+          </w:rPr>
+          <w:t>Képernyőképek</w:t>
+        </w:r>
+        <w:r>
+          <w:rPr>
+            <w:noProof/>
+            <w:webHidden/>
+          </w:rPr>
+          <w:tab/>
+        </w:r>
+        <w:r>
+          <w:rPr>
+            <w:noProof/>
+            <w:webHidden/>
+          </w:rPr>
+          <w:fldChar w:fldCharType="begin"/>
+        </w:r>
+        <w:r>
+          <w:rPr>
+            <w:noProof/>
+            <w:webHidden/>
+          </w:rPr>
+          <w:instrText xml:space="preserve"> PAGEREF _Toc120828576 \h </w:instrText>
+        </w:r>
+        <w:r>
+          <w:rPr>
+            <w:noProof/>
+            <w:webHidden/>
+          </w:rPr>
+        </w:r>
+        <w:r>
+          <w:rPr>
+            <w:noProof/>
+            <w:webHidden/>
+          </w:rPr>
+          <w:fldChar w:fldCharType="separate"/>
+        </w:r>
+        <w:r>
+          <w:rPr>
+            <w:noProof/>
+            <w:webHidden/>
+          </w:rPr>
+          <w:t>10</w:t>
+        </w:r>
+        <w:r>
+          <w:rPr>
+            <w:noProof/>
+            <w:webHidden/>
+          </w:rPr>
+          <w:fldChar w:fldCharType="end"/>
+        </w:r>
+      </w:hyperlink>
+    </w:p>
+    <w:p>
+      <w:pPr>
+        <w:pStyle w:val="TJ2"/>
+        <w:tabs>
+          <w:tab w:val="left" w:pos="960"/>
+          <w:tab w:val="right" w:leader="dot" w:pos="8776"/>
+        </w:tabs>
+        <w:rPr>
+          <w:rFonts w:eastAsiaTheme="minorEastAsia"/>
+          <w:smallCaps w:val="0"/>
+          <w:noProof/>
+          <w:sz w:val="22"/>
+          <w:szCs w:val="22"/>
+          <w:lang w:eastAsia="hu-HU"/>
+        </w:rPr>
+      </w:pPr>
+      <w:hyperlink w:anchor="_Toc120828577" w:history="1">
+        <w:r>
+          <w:rPr>
+            <w:rStyle w:val="Hiperhivatkozs"/>
+            <w:noProof/>
+          </w:rPr>
+          <w:t>4.1.</w:t>
+        </w:r>
+        <w:r>
+          <w:rPr>
+            <w:rFonts w:eastAsiaTheme="minorEastAsia"/>
+            <w:smallCaps w:val="0"/>
+            <w:noProof/>
+            <w:sz w:val="22"/>
+            <w:szCs w:val="22"/>
+            <w:lang w:eastAsia="hu-HU"/>
+          </w:rPr>
+          <w:tab/>
+        </w:r>
+        <w:r>
+          <w:rPr>
+            <w:rStyle w:val="Hiperhivatkozs"/>
+            <w:noProof/>
+          </w:rPr>
+          <w:t>Alaplap</w:t>
+        </w:r>
+        <w:r>
+          <w:rPr>
+            <w:noProof/>
+            <w:webHidden/>
+          </w:rPr>
+          <w:tab/>
+        </w:r>
+        <w:r>
+          <w:rPr>
+            <w:noProof/>
+            <w:webHidden/>
+          </w:rPr>
+          <w:fldChar w:fldCharType="begin"/>
+        </w:r>
+        <w:r>
+          <w:rPr>
+            <w:noProof/>
+            <w:webHidden/>
+          </w:rPr>
+          <w:instrText xml:space="preserve"> PAGEREF _Toc120828577 \h </w:instrText>
+        </w:r>
+        <w:r>
+          <w:rPr>
+            <w:noProof/>
+            <w:webHidden/>
+          </w:rPr>
+        </w:r>
+        <w:r>
+          <w:rPr>
+            <w:noProof/>
+            <w:webHidden/>
+          </w:rPr>
+          <w:fldChar w:fldCharType="separate"/>
+        </w:r>
+        <w:r>
+          <w:rPr>
+            <w:noProof/>
+            <w:webHidden/>
+          </w:rPr>
+          <w:t>10</w:t>
+        </w:r>
+        <w:r>
+          <w:rPr>
+            <w:noProof/>
+            <w:webHidden/>
+          </w:rPr>
+          <w:fldChar w:fldCharType="end"/>
+        </w:r>
+      </w:hyperlink>
+    </w:p>
+    <w:p>
+      <w:pPr>
+        <w:pStyle w:val="TJ2"/>
+        <w:tabs>
+          <w:tab w:val="left" w:pos="960"/>
+          <w:tab w:val="right" w:leader="dot" w:pos="8776"/>
+        </w:tabs>
+        <w:rPr>
+          <w:rFonts w:eastAsiaTheme="minorEastAsia"/>
+          <w:smallCaps w:val="0"/>
+          <w:noProof/>
+          <w:sz w:val="22"/>
+          <w:szCs w:val="22"/>
+          <w:lang w:eastAsia="hu-HU"/>
+        </w:rPr>
+      </w:pPr>
+      <w:hyperlink w:anchor="_Toc120828578" w:history="1">
+        <w:r>
+          <w:rPr>
+            <w:rStyle w:val="Hiperhivatkozs"/>
+            <w:noProof/>
+          </w:rPr>
+          <w:t>4.2.</w:t>
+        </w:r>
+        <w:r>
+          <w:rPr>
+            <w:rFonts w:eastAsiaTheme="minorEastAsia"/>
+            <w:smallCaps w:val="0"/>
+            <w:noProof/>
+            <w:sz w:val="22"/>
+            <w:szCs w:val="22"/>
+            <w:lang w:eastAsia="hu-HU"/>
+          </w:rPr>
+          <w:tab/>
+        </w:r>
+        <w:r>
+          <w:rPr>
+            <w:rStyle w:val="Hiperhivatkozs"/>
+            <w:noProof/>
+          </w:rPr>
+          <w:t>Olvasas1</w:t>
+        </w:r>
+        <w:r>
+          <w:rPr>
+            <w:noProof/>
+            <w:webHidden/>
+          </w:rPr>
+          <w:tab/>
+        </w:r>
+        <w:r>
+          <w:rPr>
+            <w:noProof/>
+            <w:webHidden/>
+          </w:rPr>
+          <w:fldChar w:fldCharType="begin"/>
+        </w:r>
+        <w:r>
+          <w:rPr>
+            <w:noProof/>
+            <w:webHidden/>
+          </w:rPr>
+          <w:instrText xml:space="preserve"> PAGEREF _Toc120828578 \h </w:instrText>
+        </w:r>
+        <w:r>
+          <w:rPr>
+            <w:noProof/>
+            <w:webHidden/>
+          </w:rPr>
+        </w:r>
+        <w:r>
+          <w:rPr>
+            <w:noProof/>
+            <w:webHidden/>
+          </w:rPr>
+          <w:fldChar w:fldCharType="separate"/>
+        </w:r>
+        <w:r>
+          <w:rPr>
+            <w:noProof/>
+            <w:webHidden/>
+          </w:rPr>
+          <w:t>11</w:t>
+        </w:r>
+        <w:r>
+          <w:rPr>
+            <w:noProof/>
+            <w:webHidden/>
+          </w:rPr>
+          <w:fldChar w:fldCharType="end"/>
+        </w:r>
+      </w:hyperlink>
+    </w:p>
+    <w:p>
+      <w:pPr>
+        <w:pStyle w:val="TJ2"/>
+        <w:tabs>
+          <w:tab w:val="left" w:pos="960"/>
+          <w:tab w:val="right" w:leader="dot" w:pos="8776"/>
+        </w:tabs>
+        <w:rPr>
+          <w:rFonts w:eastAsiaTheme="minorEastAsia"/>
+          <w:smallCaps w:val="0"/>
+          <w:noProof/>
+          <w:sz w:val="22"/>
+          <w:szCs w:val="22"/>
+          <w:lang w:eastAsia="hu-HU"/>
+        </w:rPr>
+      </w:pPr>
+      <w:hyperlink w:anchor="_Toc120828579" w:history="1">
+        <w:r>
+          <w:rPr>
+            <w:rStyle w:val="Hiperhivatkozs"/>
+            <w:noProof/>
+          </w:rPr>
+          <w:t>4.3.</w:t>
+        </w:r>
+        <w:r>
+          <w:rPr>
+            <w:rFonts w:eastAsiaTheme="minorEastAsia"/>
+            <w:smallCaps w:val="0"/>
+            <w:noProof/>
+            <w:sz w:val="22"/>
+            <w:szCs w:val="22"/>
+            <w:lang w:eastAsia="hu-HU"/>
+          </w:rPr>
+          <w:tab/>
+        </w:r>
+        <w:r>
+          <w:rPr>
+            <w:rStyle w:val="Hiperhivatkozs"/>
+            <w:noProof/>
+          </w:rPr>
+          <w:t>Olvasas2</w:t>
+        </w:r>
+        <w:r>
+          <w:rPr>
+            <w:noProof/>
+            <w:webHidden/>
+          </w:rPr>
+          <w:tab/>
+        </w:r>
+        <w:r>
+          <w:rPr>
+            <w:noProof/>
+            <w:webHidden/>
+          </w:rPr>
+          <w:fldChar w:fldCharType="begin"/>
+        </w:r>
+        <w:r>
+          <w:rPr>
+            <w:noProof/>
+            <w:webHidden/>
+          </w:rPr>
+          <w:instrText xml:space="preserve"> PAGEREF _Toc120828579 \h </w:instrText>
+        </w:r>
+        <w:r>
+          <w:rPr>
+            <w:noProof/>
+            <w:webHidden/>
+          </w:rPr>
+        </w:r>
+        <w:r>
+          <w:rPr>
+            <w:noProof/>
+            <w:webHidden/>
+          </w:rPr>
+          <w:fldChar w:fldCharType="separate"/>
+        </w:r>
+        <w:r>
+          <w:rPr>
+            <w:noProof/>
+            <w:webHidden/>
+          </w:rPr>
+          <w:t>12</w:t>
+        </w:r>
+        <w:r>
+          <w:rPr>
+            <w:noProof/>
+            <w:webHidden/>
+          </w:rPr>
+          <w:fldChar w:fldCharType="end"/>
+        </w:r>
+      </w:hyperlink>
+    </w:p>
+    <w:p>
+      <w:pPr>
+        <w:pStyle w:val="TJ2"/>
+        <w:tabs>
+          <w:tab w:val="left" w:pos="960"/>
+          <w:tab w:val="right" w:leader="dot" w:pos="8776"/>
+        </w:tabs>
+        <w:rPr>
+          <w:rFonts w:eastAsiaTheme="minorEastAsia"/>
+          <w:smallCaps w:val="0"/>
+          <w:noProof/>
+          <w:sz w:val="22"/>
+          <w:szCs w:val="22"/>
+          <w:lang w:eastAsia="hu-HU"/>
+        </w:rPr>
+      </w:pPr>
+      <w:hyperlink w:anchor="_Toc120828580" w:history="1">
+        <w:r>
+          <w:rPr>
+            <w:rStyle w:val="Hiperhivatkozs"/>
+            <w:noProof/>
+          </w:rPr>
+          <w:t>4.4.</w:t>
+        </w:r>
+        <w:r>
+          <w:rPr>
+            <w:rFonts w:eastAsiaTheme="minorEastAsia"/>
+            <w:smallCaps w:val="0"/>
+            <w:noProof/>
+            <w:sz w:val="22"/>
+            <w:szCs w:val="22"/>
+            <w:lang w:eastAsia="hu-HU"/>
+          </w:rPr>
+          <w:tab/>
+        </w:r>
+        <w:r>
+          <w:rPr>
+            <w:rStyle w:val="Hiperhivatkozs"/>
+            <w:noProof/>
+          </w:rPr>
+          <w:t>Írás</w:t>
+        </w:r>
+        <w:r>
+          <w:rPr>
+            <w:noProof/>
+            <w:webHidden/>
+          </w:rPr>
+          <w:tab/>
+        </w:r>
+        <w:r>
+          <w:rPr>
+            <w:noProof/>
+            <w:webHidden/>
+          </w:rPr>
+          <w:fldChar w:fldCharType="begin"/>
+        </w:r>
+        <w:r>
+          <w:rPr>
+            <w:noProof/>
+            <w:webHidden/>
+          </w:rPr>
+          <w:instrText xml:space="preserve"> PAGEREF _Toc120828580 \h </w:instrText>
+        </w:r>
+        <w:r>
+          <w:rPr>
+            <w:noProof/>
+            <w:webHidden/>
+          </w:rPr>
+        </w:r>
+        <w:r>
+          <w:rPr>
+            <w:noProof/>
+            <w:webHidden/>
+          </w:rPr>
+          <w:fldChar w:fldCharType="separate"/>
+        </w:r>
+        <w:r>
+          <w:rPr>
+            <w:noProof/>
+            <w:webHidden/>
+          </w:rPr>
+          <w:t>13</w:t>
+        </w:r>
+        <w:r>
+          <w:rPr>
+            <w:noProof/>
+            <w:webHidden/>
+          </w:rPr>
+          <w:fldChar w:fldCharType="end"/>
+        </w:r>
+      </w:hyperlink>
+    </w:p>
+    <w:p>
+      <w:pPr>
+        <w:pStyle w:val="TJ2"/>
+        <w:tabs>
+          <w:tab w:val="left" w:pos="960"/>
+          <w:tab w:val="right" w:leader="dot" w:pos="8776"/>
+        </w:tabs>
+        <w:rPr>
+          <w:rFonts w:eastAsiaTheme="minorEastAsia"/>
+          <w:smallCaps w:val="0"/>
+          <w:noProof/>
+          <w:sz w:val="22"/>
+          <w:szCs w:val="22"/>
+          <w:lang w:eastAsia="hu-HU"/>
+        </w:rPr>
+      </w:pPr>
+      <w:hyperlink w:anchor="_Toc120828581" w:history="1">
+        <w:r>
+          <w:rPr>
+            <w:rStyle w:val="Hiperhivatkozs"/>
+            <w:noProof/>
+          </w:rPr>
+          <w:t>4.5.</w:t>
+        </w:r>
+        <w:r>
+          <w:rPr>
+            <w:rFonts w:eastAsiaTheme="minorEastAsia"/>
+            <w:smallCaps w:val="0"/>
+            <w:noProof/>
+            <w:sz w:val="22"/>
+            <w:szCs w:val="22"/>
+            <w:lang w:eastAsia="hu-HU"/>
+          </w:rPr>
+          <w:tab/>
+        </w:r>
+        <w:r>
+          <w:rPr>
+            <w:rStyle w:val="Hiperhivatkozs"/>
+            <w:noProof/>
+          </w:rPr>
+          <w:t>Módosítás</w:t>
+        </w:r>
+        <w:r>
+          <w:rPr>
+            <w:noProof/>
+            <w:webHidden/>
+          </w:rPr>
+          <w:tab/>
+        </w:r>
+        <w:r>
+          <w:rPr>
+            <w:noProof/>
+            <w:webHidden/>
+          </w:rPr>
+          <w:fldChar w:fldCharType="begin"/>
+        </w:r>
+        <w:r>
+          <w:rPr>
+            <w:noProof/>
+            <w:webHidden/>
+          </w:rPr>
+          <w:instrText xml:space="preserve"> PAGEREF _Toc120828581 \h </w:instrText>
+        </w:r>
+        <w:r>
+          <w:rPr>
+            <w:noProof/>
+            <w:webHidden/>
+          </w:rPr>
+        </w:r>
+        <w:r>
+          <w:rPr>
+            <w:noProof/>
+            <w:webHidden/>
+          </w:rPr>
+          <w:fldChar w:fldCharType="separate"/>
+        </w:r>
+        <w:r>
+          <w:rPr>
+            <w:noProof/>
+            <w:webHidden/>
+          </w:rPr>
+          <w:t>14</w:t>
+        </w:r>
+        <w:r>
+          <w:rPr>
+            <w:noProof/>
+            <w:webHidden/>
+          </w:rPr>
+          <w:fldChar w:fldCharType="end"/>
+        </w:r>
+      </w:hyperlink>
+    </w:p>
+    <w:p>
+      <w:pPr>
+        <w:pStyle w:val="TJ2"/>
+        <w:tabs>
+          <w:tab w:val="left" w:pos="960"/>
+          <w:tab w:val="right" w:leader="dot" w:pos="8776"/>
+        </w:tabs>
+        <w:rPr>
+          <w:rFonts w:eastAsiaTheme="minorEastAsia"/>
+          <w:smallCaps w:val="0"/>
+          <w:noProof/>
+          <w:sz w:val="22"/>
+          <w:szCs w:val="22"/>
+          <w:lang w:eastAsia="hu-HU"/>
+        </w:rPr>
+      </w:pPr>
+      <w:hyperlink w:anchor="_Toc120828582" w:history="1">
+        <w:r>
+          <w:rPr>
+            <w:rStyle w:val="Hiperhivatkozs"/>
+            <w:noProof/>
+          </w:rPr>
+          <w:t>4.6.</w:t>
+        </w:r>
+        <w:r>
+          <w:rPr>
+            <w:rFonts w:eastAsiaTheme="minorEastAsia"/>
+            <w:smallCaps w:val="0"/>
+            <w:noProof/>
+            <w:sz w:val="22"/>
+            <w:szCs w:val="22"/>
+            <w:lang w:eastAsia="hu-HU"/>
+          </w:rPr>
+          <w:tab/>
+        </w:r>
+        <w:r>
+          <w:rPr>
+            <w:rStyle w:val="Hiperhivatkozs"/>
+            <w:noProof/>
+          </w:rPr>
+          <w:t>Törlés</w:t>
+        </w:r>
+        <w:r>
+          <w:rPr>
+            <w:noProof/>
+            <w:webHidden/>
+          </w:rPr>
+          <w:tab/>
+        </w:r>
+        <w:r>
+          <w:rPr>
+            <w:noProof/>
+            <w:webHidden/>
+          </w:rPr>
+          <w:fldChar w:fldCharType="begin"/>
+        </w:r>
+        <w:r>
+          <w:rPr>
+            <w:noProof/>
+            <w:webHidden/>
+          </w:rPr>
+          <w:instrText xml:space="preserve"> PAGEREF _Toc120828582 \h </w:instrText>
+        </w:r>
+        <w:r>
+          <w:rPr>
+            <w:noProof/>
+            <w:webHidden/>
+          </w:rPr>
+        </w:r>
+        <w:r>
+          <w:rPr>
+            <w:noProof/>
+            <w:webHidden/>
+          </w:rPr>
+          <w:fldChar w:fldCharType="separate"/>
+        </w:r>
+        <w:r>
+          <w:rPr>
+            <w:noProof/>
+            <w:webHidden/>
+          </w:rPr>
+          <w:t>15</w:t>
+        </w:r>
+        <w:r>
+          <w:rPr>
+            <w:noProof/>
+            <w:webHidden/>
+          </w:rPr>
+          <w:fldChar w:fldCharType="end"/>
+        </w:r>
+      </w:hyperlink>
+    </w:p>
+    <w:p>
       <w:r>
         <w:fldChar w:fldCharType="end"/>
       </w:r>
@@ -1382,7 +2025,7 @@
       <w:pPr>
         <w:pStyle w:val="szdcmsor1"/>
       </w:pPr>
-      <w:bookmarkStart w:id="0" w:name="_Toc120803633"/>
+      <w:bookmarkStart w:id="0" w:name="_Toc120828570"/>
       <w:r>
         <w:lastRenderedPageBreak/>
         <w:t>Feladat Pontos leírása</w:t>
@@ -1543,15 +2186,7 @@
         <w:ind w:left="1364"/>
       </w:pPr>
       <w:r>
-        <w:t xml:space="preserve">Olvas </w:t>
-      </w:r>
-      <w:proofErr w:type="spellStart"/>
-      <w:r>
-        <w:t>almenü</w:t>
-      </w:r>
-      <w:proofErr w:type="spellEnd"/>
-      <w:r>
-        <w:t xml:space="preserve">: </w:t>
+        <w:t xml:space="preserve">Olvas almenü: </w:t>
       </w:r>
       <w:proofErr w:type="spellStart"/>
       <w:r>
@@ -1870,21 +2505,15 @@
         <w:ind w:left="1364"/>
       </w:pPr>
       <w:r>
-        <w:t xml:space="preserve">Válasszanak ki egy fájlt az Adatbányászat-források mappából (az órán </w:t>
-      </w:r>
+        <w:t>Válasszanak ki egy fájlt az Adatbányászat-források mappából (az órán vizsgát credit-</w:t>
+      </w:r>
+      <w:proofErr w:type="spellStart"/>
       <w:proofErr w:type="gramStart"/>
       <w:r>
-        <w:t>vizsgát</w:t>
-      </w:r>
+        <w:t>g.arff</w:t>
+      </w:r>
+      <w:proofErr w:type="spellEnd"/>
       <w:proofErr w:type="gramEnd"/>
-      <w:r>
-        <w:t xml:space="preserve"> credit-</w:t>
-      </w:r>
-      <w:proofErr w:type="spellStart"/>
-      <w:r>
-        <w:t>g.arff</w:t>
-      </w:r>
-      <w:proofErr w:type="spellEnd"/>
       <w:r>
         <w:t xml:space="preserve"> fájlt nem lehet választani). Válasszanak ki ebben egy olyan attribútumot, ami nem sok fajta adatot tartalmaz. Általában az utolsó </w:t>
       </w:r>
@@ -2217,11 +2846,11 @@
       </w:r>
       <w:proofErr w:type="spellStart"/>
       <w:r>
-        <w:t>Label-ben</w:t>
+        <w:t>Label</w:t>
       </w:r>
       <w:proofErr w:type="spellEnd"/>
       <w:r>
-        <w:t xml:space="preserve"> 1 másodpercenként, a másik </w:t>
+        <w:t xml:space="preserve">-ben 1 másodpercenként, a másik </w:t>
       </w:r>
       <w:proofErr w:type="spellStart"/>
       <w:r>
@@ -2247,59 +2876,51 @@
       </w:r>
       <w:proofErr w:type="spellEnd"/>
       <w:r>
-        <w:t xml:space="preserve"> </w:t>
+        <w:t xml:space="preserve"> almenü: Olvassa ki a </w:t>
       </w:r>
       <w:proofErr w:type="spellStart"/>
       <w:r>
-        <w:t>almenü</w:t>
+        <w:t>válsztott</w:t>
       </w:r>
       <w:proofErr w:type="spellEnd"/>
       <w:r>
-        <w:t xml:space="preserve">: Olvassa ki a </w:t>
+        <w:t xml:space="preserve"> adatbázis minden adatát egy </w:t>
       </w:r>
       <w:proofErr w:type="spellStart"/>
       <w:r>
-        <w:t>válsztott</w:t>
+        <w:t>Stream</w:t>
       </w:r>
       <w:proofErr w:type="spellEnd"/>
       <w:r>
-        <w:t xml:space="preserve"> adatbázis minden adatát egy </w:t>
+        <w:t xml:space="preserve">-be. </w:t>
       </w:r>
       <w:proofErr w:type="spellStart"/>
       <w:r>
-        <w:t>Stream</w:t>
+        <w:t>Késztsen</w:t>
       </w:r>
       <w:proofErr w:type="spellEnd"/>
       <w:r>
-        <w:t xml:space="preserve">-be. </w:t>
+        <w:t xml:space="preserve"> egy űrlapot (beviteli mezők, lenyíló lista, </w:t>
       </w:r>
       <w:proofErr w:type="spellStart"/>
       <w:r>
-        <w:t>Késztsen</w:t>
+        <w:t>radio</w:t>
       </w:r>
       <w:proofErr w:type="spellEnd"/>
       <w:r>
-        <w:t xml:space="preserve"> egy űrlapot (beviteli mezők, lenyíló lista, </w:t>
+        <w:t xml:space="preserve"> gomb, jelölő négyzet), ahol több szűrőfeltételt is beállíthat az adatokra. Jelenítse meg egy táblázatban a szűrt adatokat.</w:t>
+      </w:r>
+    </w:p>
+    <w:p>
+      <w:pPr>
+        <w:pStyle w:val="szdfelsorolsszm"/>
+      </w:pPr>
+      <w:r>
+        <w:t>Készítsen egy JAR futtatható fájlt, ami a GitHub-</w:t>
       </w:r>
       <w:proofErr w:type="spellStart"/>
       <w:r>
-        <w:t>radio</w:t>
-      </w:r>
-      <w:proofErr w:type="spellEnd"/>
-      <w:r>
-        <w:t xml:space="preserve"> gomb, jelölő négyzet), ahol több szűrőfeltételt is beállíthat az adatokra. Jelenítse meg egy táblázatban a szűrt adatokat.</w:t>
-      </w:r>
-    </w:p>
-    <w:p>
-      <w:pPr>
-        <w:pStyle w:val="szdfelsorolsszm"/>
-      </w:pPr>
-      <w:r>
-        <w:t xml:space="preserve">Készítsen egy JAR futtatható fájlt, ami a </w:t>
-      </w:r>
-      <w:proofErr w:type="spellStart"/>
-      <w:r>
-        <w:t>GitHub-on</w:t>
+        <w:t>on</w:t>
       </w:r>
       <w:proofErr w:type="spellEnd"/>
       <w:r>
@@ -2337,11 +2958,11 @@
         <w:pStyle w:val="szdfelsorolsszm"/>
       </w:pPr>
       <w:r>
-        <w:t xml:space="preserve">A </w:t>
+        <w:t>A GitHub-</w:t>
       </w:r>
       <w:proofErr w:type="spellStart"/>
       <w:r>
-        <w:t>GitHub-on</w:t>
+        <w:t>on</w:t>
       </w:r>
       <w:proofErr w:type="spellEnd"/>
       <w:r>
@@ -2357,7 +2978,7 @@
       <w:pPr>
         <w:pStyle w:val="szdcmsor1"/>
       </w:pPr>
-      <w:bookmarkStart w:id="1" w:name="_Toc120803634"/>
+      <w:bookmarkStart w:id="1" w:name="_Toc120828571"/>
       <w:r>
         <w:lastRenderedPageBreak/>
         <w:t>A gépi és nyelvi igények</w:t>
@@ -2367,6 +2988,7 @@
     <w:p>
       <w:pPr>
         <w:pStyle w:val="szdszveg"/>
+        <w:ind w:firstLine="0"/>
         <w:rPr>
           <w:rStyle w:val="normaltextrun"/>
           <w:color w:val="000000"/>
@@ -2379,233 +3001,84 @@
           <w:color w:val="000000"/>
           <w:shd w:val="clear" w:color="auto" w:fill="FFFFFF"/>
         </w:rPr>
-        <w:t xml:space="preserve">A program Java, nyelveket használ. A programnak nincs nagy követelménye. A fejlesztés egy </w:t>
-      </w:r>
+        <w:t>Az alkalmazás fejlesztése a Java programozási nyelven történt. Így az alkalmazás használatához java futtató környezetet kell telepíteni.</w:t>
+      </w:r>
+    </w:p>
+    <w:p>
+      <w:pPr>
+        <w:pStyle w:val="szdcmsor2"/>
+      </w:pPr>
+      <w:bookmarkStart w:id="2" w:name="_Toc120828572"/>
       <w:r>
         <w:rPr>
           <w:rStyle w:val="normaltextrun"/>
-          <w:color w:val="000000"/>
-          <w:shd w:val="clear" w:color="auto" w:fill="FFFFFF"/>
-        </w:rPr>
-        <w:t>Intel i5 4600</w:t>
-      </w:r>
-      <w:r>
+        </w:rPr>
+        <w:t>Ajánlott specifikációk:</w:t>
+      </w:r>
+      <w:bookmarkEnd w:id="2"/>
+      <w:r>
+        <w:rPr>
+          <w:rStyle w:val="eop"/>
+        </w:rPr>
+        <w:t> </w:t>
+      </w:r>
+    </w:p>
+    <w:p>
+      <w:pPr>
+        <w:pStyle w:val="szdfelsorolsbet"/>
+        <w:numPr>
+          <w:ilvl w:val="0"/>
+          <w:numId w:val="19"/>
+        </w:numPr>
         <w:rPr>
           <w:rStyle w:val="normaltextrun"/>
-          <w:color w:val="000000"/>
-          <w:shd w:val="clear" w:color="auto" w:fill="FFFFFF"/>
-        </w:rPr>
-        <w:t xml:space="preserve"> és egy </w:t>
-      </w:r>
-      <w:proofErr w:type="spellStart"/>
+        </w:rPr>
+      </w:pPr>
       <w:r>
         <w:rPr>
           <w:rStyle w:val="normaltextrun"/>
-          <w:color w:val="000000"/>
-          <w:shd w:val="clear" w:color="auto" w:fill="FFFFFF"/>
-        </w:rPr>
-        <w:t>intel</w:t>
-      </w:r>
-      <w:proofErr w:type="spellEnd"/>
+        </w:rPr>
+        <w:t>ARM vagy amd-64 architektúrájú rendszer</w:t>
+      </w:r>
+    </w:p>
+    <w:p>
+      <w:pPr>
+        <w:pStyle w:val="szdfelsorolsbet"/>
+        <w:numPr>
+          <w:ilvl w:val="0"/>
+          <w:numId w:val="19"/>
+        </w:numPr>
+      </w:pPr>
       <w:r>
         <w:rPr>
           <w:rStyle w:val="normaltextrun"/>
-          <w:color w:val="000000"/>
-          <w:shd w:val="clear" w:color="auto" w:fill="FFFFFF"/>
-        </w:rPr>
-        <w:t xml:space="preserve"> i5 4700k </w:t>
-      </w:r>
-      <w:proofErr w:type="spellStart"/>
-      <w:r>
-        <w:rPr>
-          <w:rStyle w:val="spellingerror"/>
-          <w:color w:val="000000"/>
-          <w:shd w:val="clear" w:color="auto" w:fill="FFFFFF"/>
-        </w:rPr>
-        <w:t>cpu-n</w:t>
-      </w:r>
-      <w:proofErr w:type="spellEnd"/>
-      <w:r>
-        <w:rPr>
-          <w:rStyle w:val="spellingerror"/>
-          <w:color w:val="000000"/>
-          <w:shd w:val="clear" w:color="auto" w:fill="FFFFFF"/>
-        </w:rPr>
-        <w:t xml:space="preserve"> </w:t>
-      </w:r>
-      <w:proofErr w:type="gramStart"/>
-      <w:r>
-        <w:rPr>
-          <w:rStyle w:val="spellingerror"/>
-          <w:color w:val="000000"/>
-          <w:shd w:val="clear" w:color="auto" w:fill="FFFFFF"/>
-        </w:rPr>
-        <w:t>történt</w:t>
-      </w:r>
-      <w:proofErr w:type="gramEnd"/>
-      <w:r>
-        <w:rPr>
-          <w:rStyle w:val="spellingerror"/>
-          <w:color w:val="000000"/>
-          <w:shd w:val="clear" w:color="auto" w:fill="FFFFFF"/>
-        </w:rPr>
-        <w:t xml:space="preserve"> amely a program futását teljes mértékben ki tudta szolgálni</w:t>
-      </w:r>
+        </w:rPr>
+        <w:t>Operációs rendszer: Bármilyen OS. amin telepíthető java futtató környezet.</w:t>
+      </w:r>
+    </w:p>
+    <w:p>
+      <w:pPr>
+        <w:pStyle w:val="szdfelsorolsbet"/>
+        <w:numPr>
+          <w:ilvl w:val="0"/>
+          <w:numId w:val="19"/>
+        </w:numPr>
+      </w:pPr>
       <w:r>
         <w:rPr>
           <w:rStyle w:val="normaltextrun"/>
-          <w:color w:val="000000"/>
-          <w:shd w:val="clear" w:color="auto" w:fill="FFFFFF"/>
-        </w:rPr>
-        <w:t xml:space="preserve"> 16GB ram</w:t>
+        </w:rPr>
+        <w:t xml:space="preserve">Hálózat: </w:t>
       </w:r>
       <w:r>
         <w:rPr>
           <w:rStyle w:val="normaltextrun"/>
-          <w:color w:val="000000"/>
-          <w:shd w:val="clear" w:color="auto" w:fill="FFFFFF"/>
-        </w:rPr>
-        <w:t xml:space="preserve"> társaságában</w:t>
-      </w:r>
-      <w:r>
-        <w:rPr>
-          <w:rStyle w:val="normaltextrun"/>
-          <w:color w:val="000000"/>
-          <w:shd w:val="clear" w:color="auto" w:fill="FFFFFF"/>
-        </w:rPr>
-        <w:t xml:space="preserve"> . A rendszer </w:t>
-      </w:r>
-      <w:proofErr w:type="spellStart"/>
-      <w:r>
-        <w:rPr>
-          <w:rStyle w:val="normaltextrun"/>
-          <w:color w:val="000000"/>
-          <w:shd w:val="clear" w:color="auto" w:fill="FFFFFF"/>
-        </w:rPr>
-        <w:t>windows</w:t>
-      </w:r>
-      <w:proofErr w:type="spellEnd"/>
-      <w:r>
-        <w:rPr>
-          <w:rStyle w:val="normaltextrun"/>
-          <w:color w:val="000000"/>
-          <w:shd w:val="clear" w:color="auto" w:fill="FFFFFF"/>
-        </w:rPr>
-        <w:t xml:space="preserve"> 10 és </w:t>
-      </w:r>
-      <w:proofErr w:type="spellStart"/>
-      <w:r>
-        <w:rPr>
-          <w:rStyle w:val="normaltextrun"/>
-          <w:color w:val="000000"/>
-          <w:shd w:val="clear" w:color="auto" w:fill="FFFFFF"/>
-        </w:rPr>
-        <w:t>mac</w:t>
-      </w:r>
-      <w:proofErr w:type="spellEnd"/>
-      <w:r>
-        <w:rPr>
-          <w:rStyle w:val="normaltextrun"/>
-          <w:color w:val="000000"/>
-          <w:shd w:val="clear" w:color="auto" w:fill="FFFFFF"/>
-        </w:rPr>
-        <w:t xml:space="preserve"> </w:t>
-      </w:r>
-      <w:proofErr w:type="spellStart"/>
-      <w:r>
-        <w:rPr>
-          <w:rStyle w:val="normaltextrun"/>
-          <w:color w:val="000000"/>
-          <w:shd w:val="clear" w:color="auto" w:fill="FFFFFF"/>
-        </w:rPr>
-        <w:t>os</w:t>
-      </w:r>
-      <w:proofErr w:type="spellEnd"/>
-      <w:r>
-        <w:rPr>
-          <w:rStyle w:val="normaltextrun"/>
-          <w:color w:val="000000"/>
-          <w:shd w:val="clear" w:color="auto" w:fill="FFFFFF"/>
-        </w:rPr>
-        <w:t xml:space="preserve"> </w:t>
-      </w:r>
-      <w:r>
-        <w:rPr>
-          <w:rStyle w:val="normaltextrun"/>
-          <w:color w:val="000000"/>
-          <w:shd w:val="clear" w:color="auto" w:fill="FFFFFF"/>
-        </w:rPr>
-        <w:t>13.0.1</w:t>
-      </w:r>
-      <w:r>
-        <w:rPr>
-          <w:rStyle w:val="normaltextrun"/>
-          <w:color w:val="000000"/>
-          <w:shd w:val="clear" w:color="auto" w:fill="FFFFFF"/>
-        </w:rPr>
-        <w:t xml:space="preserve"> alatt is tesztelve lett zökkenő mentesen</w:t>
-      </w:r>
-      <w:r>
-        <w:rPr>
-          <w:rStyle w:val="normaltextrun"/>
-          <w:color w:val="000000"/>
-          <w:shd w:val="clear" w:color="auto" w:fill="FFFFFF"/>
-        </w:rPr>
-        <w:t xml:space="preserve"> élményt biztosit a fentebb </w:t>
-      </w:r>
-      <w:proofErr w:type="spellStart"/>
-      <w:r>
-        <w:rPr>
-          <w:rStyle w:val="normaltextrun"/>
-          <w:color w:val="000000"/>
-          <w:shd w:val="clear" w:color="auto" w:fill="FFFFFF"/>
-        </w:rPr>
-        <w:t>emlitett</w:t>
-      </w:r>
-      <w:proofErr w:type="spellEnd"/>
-      <w:r>
-        <w:rPr>
-          <w:rStyle w:val="normaltextrun"/>
-          <w:color w:val="000000"/>
-          <w:shd w:val="clear" w:color="auto" w:fill="FFFFFF"/>
-        </w:rPr>
-        <w:t xml:space="preserve"> hardveres követelmény </w:t>
-      </w:r>
-      <w:r>
-        <w:rPr>
-          <w:rStyle w:val="normaltextrun"/>
-          <w:color w:val="000000"/>
-          <w:shd w:val="clear" w:color="auto" w:fill="FFFFFF"/>
-        </w:rPr>
-        <w:t>.</w:t>
-      </w:r>
-    </w:p>
-    <w:p>
-      <w:pPr>
-        <w:pStyle w:val="szdcmsor2"/>
-        <w:rPr>
-          <w:rFonts w:ascii="Segoe UI" w:hAnsi="Segoe UI" w:cs="Segoe UI"/>
-          <w:sz w:val="18"/>
-          <w:szCs w:val="18"/>
-        </w:rPr>
-      </w:pPr>
-      <w:bookmarkStart w:id="2" w:name="_Toc120803635"/>
-      <w:r>
-        <w:rPr>
-          <w:rStyle w:val="normaltextrun"/>
-          <w:rFonts w:ascii="Calibri Light" w:hAnsi="Calibri Light" w:cs="Calibri Light"/>
-          <w:color w:val="2F5496"/>
-          <w:szCs w:val="26"/>
-        </w:rPr>
-        <w:t>Ajánlott specifikációk:</w:t>
-      </w:r>
-      <w:bookmarkEnd w:id="2"/>
+        </w:rPr>
+        <w:t>Széles sávú internetkapcsolat</w:t>
+      </w:r>
       <w:r>
         <w:rPr>
           <w:rStyle w:val="eop"/>
-          <w:rFonts w:ascii="Calibri Light" w:hAnsi="Calibri Light" w:cs="Calibri Light"/>
-          <w:color w:val="2F5496"/>
-          <w:szCs w:val="26"/>
         </w:rPr>
         <w:t> </w:t>
       </w:r>
@@ -2613,185 +3086,10 @@
     <w:p>
       <w:pPr>
         <w:pStyle w:val="szdfelsorolsbet"/>
-        <w:rPr>
-          <w:rFonts w:cs="Times New Roman"/>
-          <w:szCs w:val="24"/>
-        </w:rPr>
-      </w:pPr>
-      <w:r>
-        <w:rPr>
-          <w:rStyle w:val="normaltextrun"/>
-        </w:rPr>
-        <w:t>64 bites processzor és operációs rendszer szükséges</w:t>
-      </w:r>
-      <w:r>
-        <w:rPr>
-          <w:rStyle w:val="eop"/>
-        </w:rPr>
-        <w:t> </w:t>
-      </w:r>
-    </w:p>
-    <w:p>
-      <w:pPr>
-        <w:pStyle w:val="szdfelsorolsbet"/>
-      </w:pPr>
-      <w:r>
-        <w:rPr>
-          <w:rStyle w:val="normaltextrun"/>
-          <w:rFonts w:ascii="Arial" w:hAnsi="Arial" w:cs="Arial"/>
-          <w:color w:val="61686D"/>
-          <w:sz w:val="18"/>
-          <w:szCs w:val="18"/>
-        </w:rPr>
-        <w:t>Op. rendszer:</w:t>
-      </w:r>
-      <w:r>
-        <w:rPr>
-          <w:rStyle w:val="normaltextrun"/>
-        </w:rPr>
-        <w:t> Windows 8 vagy annál frisseb operációs rendszer</w:t>
-      </w:r>
-      <w:r>
-        <w:rPr>
-          <w:rStyle w:val="eop"/>
-        </w:rPr>
-        <w:t> </w:t>
-      </w:r>
-    </w:p>
-    <w:p>
-      <w:pPr>
-        <w:pStyle w:val="szdfelsorolsbet"/>
-      </w:pPr>
-      <w:r>
-        <w:rPr>
-          <w:rStyle w:val="normaltextrun"/>
-          <w:rFonts w:ascii="Arial" w:hAnsi="Arial" w:cs="Arial"/>
-          <w:color w:val="61686D"/>
-          <w:sz w:val="18"/>
-          <w:szCs w:val="18"/>
-        </w:rPr>
-        <w:t>Processzor:</w:t>
-      </w:r>
-      <w:r>
-        <w:rPr>
-          <w:rStyle w:val="normaltextrun"/>
-        </w:rPr>
-        <w:t xml:space="preserve"> 2.0 </w:t>
-      </w:r>
-      <w:proofErr w:type="spellStart"/>
-      <w:r>
-        <w:rPr>
-          <w:rStyle w:val="spellingerror"/>
-        </w:rPr>
-        <w:t>GHz</w:t>
-      </w:r>
-      <w:proofErr w:type="spellEnd"/>
-      <w:r>
-        <w:rPr>
-          <w:rStyle w:val="normaltextrun"/>
-        </w:rPr>
-        <w:t xml:space="preserve"> </w:t>
-      </w:r>
-      <w:proofErr w:type="spellStart"/>
-      <w:r>
-        <w:rPr>
-          <w:rStyle w:val="spellingerror"/>
-        </w:rPr>
-        <w:t>quad</w:t>
-      </w:r>
-      <w:proofErr w:type="spellEnd"/>
-      <w:r>
-        <w:rPr>
-          <w:rStyle w:val="normaltextrun"/>
-        </w:rPr>
-        <w:t xml:space="preserve"> </w:t>
-      </w:r>
-      <w:proofErr w:type="spellStart"/>
-      <w:r>
-        <w:rPr>
-          <w:rStyle w:val="spellingerror"/>
-        </w:rPr>
-        <w:t>core</w:t>
-      </w:r>
-      <w:proofErr w:type="spellEnd"/>
-      <w:r>
-        <w:rPr>
-          <w:rStyle w:val="normaltextrun"/>
-        </w:rPr>
-        <w:t xml:space="preserve"> </w:t>
-      </w:r>
-      <w:proofErr w:type="spellStart"/>
-      <w:r>
-        <w:rPr>
-          <w:rStyle w:val="spellingerror"/>
-        </w:rPr>
-        <w:t>processor</w:t>
-      </w:r>
-      <w:proofErr w:type="spellEnd"/>
-      <w:r>
-        <w:rPr>
-          <w:rStyle w:val="eop"/>
-        </w:rPr>
-        <w:t> </w:t>
-      </w:r>
-    </w:p>
-    <w:p>
-      <w:pPr>
-        <w:pStyle w:val="szdfelsorolsbet"/>
-      </w:pPr>
-      <w:r>
-        <w:rPr>
-          <w:rStyle w:val="normaltextrun"/>
-          <w:rFonts w:ascii="Arial" w:hAnsi="Arial" w:cs="Arial"/>
-          <w:color w:val="61686D"/>
-          <w:sz w:val="18"/>
-          <w:szCs w:val="18"/>
-        </w:rPr>
-        <w:t>Memória:</w:t>
-      </w:r>
-      <w:r>
-        <w:rPr>
-          <w:rStyle w:val="normaltextrun"/>
-        </w:rPr>
-        <w:t> 8 GB RAM</w:t>
-      </w:r>
-      <w:r>
-        <w:rPr>
-          <w:rStyle w:val="eop"/>
-        </w:rPr>
-        <w:t> </w:t>
-      </w:r>
-    </w:p>
-    <w:p>
-      <w:pPr>
-        <w:pStyle w:val="szdfelsorolsbet"/>
-      </w:pPr>
-      <w:r>
-        <w:rPr>
-          <w:rStyle w:val="normaltextrun"/>
-          <w:rFonts w:ascii="Arial" w:hAnsi="Arial" w:cs="Arial"/>
-          <w:color w:val="61686D"/>
-          <w:sz w:val="18"/>
-          <w:szCs w:val="18"/>
-        </w:rPr>
-        <w:t>Hálózat:</w:t>
-      </w:r>
-      <w:r>
-        <w:rPr>
-          <w:rStyle w:val="normaltextrun"/>
-        </w:rPr>
-        <w:t> Széles sávú internetkapcsolat</w:t>
-      </w:r>
-      <w:r>
-        <w:rPr>
-          <w:rStyle w:val="eop"/>
-        </w:rPr>
-        <w:t> </w:t>
-      </w:r>
-    </w:p>
-    <w:p>
-      <w:pPr>
-        <w:pStyle w:val="szdfelsorolsbet"/>
+        <w:numPr>
+          <w:ilvl w:val="0"/>
+          <w:numId w:val="19"/>
+        </w:numPr>
         <w:rPr>
           <w:rFonts w:ascii="Calibri" w:hAnsi="Calibri" w:cs="Calibri"/>
           <w:sz w:val="22"/>
@@ -2800,18 +3098,14 @@
       <w:r>
         <w:rPr>
           <w:rStyle w:val="normaltextrun"/>
-          <w:rFonts w:ascii="Arial" w:hAnsi="Arial" w:cs="Arial"/>
-          <w:color w:val="61686D"/>
-          <w:sz w:val="18"/>
-          <w:szCs w:val="18"/>
-        </w:rPr>
-        <w:t>Tárhely:</w:t>
+        </w:rPr>
+        <w:t>Tárhely: 2</w:t>
       </w:r>
       <w:r>
         <w:rPr>
           <w:rStyle w:val="normaltextrun"/>
         </w:rPr>
-        <w:t> 2 GB szabad hely</w:t>
+        <w:t xml:space="preserve"> GB szabad hely</w:t>
       </w:r>
       <w:r>
         <w:rPr>
@@ -2827,7 +3121,7 @@
           <w:shd w:val="clear" w:color="auto" w:fill="FFFFFF"/>
         </w:rPr>
       </w:pPr>
-      <w:bookmarkStart w:id="3" w:name="_Toc120803636"/>
+      <w:bookmarkStart w:id="3" w:name="_Toc120828573"/>
       <w:r>
         <w:rPr>
           <w:shd w:val="clear" w:color="auto" w:fill="FFFFFF"/>
@@ -2841,7 +3135,7 @@
       <w:pPr>
         <w:pStyle w:val="szdcmsor2"/>
       </w:pPr>
-      <w:bookmarkStart w:id="4" w:name="_Toc120803637"/>
+      <w:bookmarkStart w:id="4" w:name="_Toc120828574"/>
       <w:proofErr w:type="spellStart"/>
       <w:r>
         <w:t>G</w:t>
@@ -2869,10 +3163,10 @@
       </w:pPr>
       <w:r>
         <w:drawing>
-          <wp:inline distT="0" distB="0" distL="0" distR="0" wp14:anchorId="2946DAA5" wp14:editId="329A38DF">
-            <wp:extent cx="5579110" cy="3152028"/>
-            <wp:effectExtent l="0" t="0" r="2540" b="0"/>
-            <wp:docPr id="1" name="Kép 1" descr="https://cdn.discordapp.com/attachments/648162304176947205/1047943664841785456/image.png"/>
+          <wp:inline distT="0" distB="0" distL="0" distR="0" wp14:anchorId="08AAA8DD" wp14:editId="021870BE">
+            <wp:extent cx="5579110" cy="2929890"/>
+            <wp:effectExtent l="0" t="0" r="2540" b="3810"/>
+            <wp:docPr id="1" name="Kép 1" descr="A képen szöveg látható&#10;&#10;Automatikusan generált leírás"/>
             <wp:cNvGraphicFramePr>
               <a:graphicFrameLocks xmlns:a="http://schemas.openxmlformats.org/drawingml/2006/main" noChangeAspect="1"/>
             </wp:cNvGraphicFramePr>
@@ -2880,36 +3174,23 @@
               <a:graphicData uri="http://schemas.openxmlformats.org/drawingml/2006/picture">
                 <pic:pic xmlns:pic="http://schemas.openxmlformats.org/drawingml/2006/picture">
                   <pic:nvPicPr>
-                    <pic:cNvPr id="0" name="Picture 1" descr="https://cdn.discordapp.com/attachments/648162304176947205/1047943664841785456/image.png"/>
-                    <pic:cNvPicPr>
-                      <a:picLocks noChangeAspect="1" noChangeArrowheads="1"/>
-                    </pic:cNvPicPr>
+                    <pic:cNvPr id="1" name="Kép 1" descr="A képen szöveg látható&#10;&#10;Automatikusan generált leírás"/>
+                    <pic:cNvPicPr/>
                   </pic:nvPicPr>
                   <pic:blipFill>
-                    <a:blip r:embed="rId12" cstate="print">
-                      <a:extLst>
-                        <a:ext uri="{28A0092B-C50C-407E-A947-70E740481C1C}">
-                          <a14:useLocalDpi xmlns:a14="http://schemas.microsoft.com/office/drawing/2010/main" val="0"/>
-                        </a:ext>
-                      </a:extLst>
-                    </a:blip>
-                    <a:srcRect/>
+                    <a:blip r:embed="rId11"/>
                     <a:stretch>
                       <a:fillRect/>
                     </a:stretch>
                   </pic:blipFill>
-                  <pic:spPr bwMode="auto">
+                  <pic:spPr>
                     <a:xfrm>
                       <a:off x="0" y="0"/>
-                      <a:ext cx="5579110" cy="3152028"/>
+                      <a:ext cx="5579110" cy="2929890"/>
                     </a:xfrm>
                     <a:prstGeom prst="rect">
                       <a:avLst/>
                     </a:prstGeom>
-                    <a:noFill/>
-                    <a:ln>
-                      <a:noFill/>
-                    </a:ln>
                   </pic:spPr>
                 </pic:pic>
               </a:graphicData>
@@ -2927,6 +3208,9 @@
     <w:p>
       <w:pPr>
         <w:pStyle w:val="szdfelsorols"/>
+        <w:rPr>
+          <w:rStyle w:val="eop"/>
+        </w:rPr>
       </w:pPr>
       <w:proofErr w:type="spellStart"/>
       <w:r>
@@ -2957,9 +3241,48 @@
     </w:p>
     <w:p>
       <w:pPr>
+        <w:pStyle w:val="szdfelsorols"/>
+        <w:rPr>
+          <w:rStyle w:val="eop"/>
+        </w:rPr>
+      </w:pPr>
+      <w:r>
+        <w:rPr>
+          <w:rStyle w:val="eop"/>
+          <w:rFonts w:ascii="Calibri" w:hAnsi="Calibri" w:cs="Calibri"/>
+          <w:sz w:val="22"/>
+        </w:rPr>
+        <w:t>Java Előadás.docx: Dokumentáció</w:t>
+      </w:r>
+    </w:p>
+    <w:p>
+      <w:pPr>
+        <w:pStyle w:val="szdfelsorols"/>
+      </w:pPr>
+      <w:proofErr w:type="spellStart"/>
+      <w:r>
+        <w:rPr>
+          <w:rStyle w:val="eop"/>
+          <w:rFonts w:ascii="Calibri" w:hAnsi="Calibri" w:cs="Calibri"/>
+          <w:sz w:val="22"/>
+        </w:rPr>
+        <w:t>mozimusor.sql</w:t>
+      </w:r>
+      <w:proofErr w:type="spellEnd"/>
+      <w:r>
+        <w:rPr>
+          <w:rStyle w:val="eop"/>
+          <w:rFonts w:ascii="Calibri" w:hAnsi="Calibri" w:cs="Calibri"/>
+          <w:sz w:val="22"/>
+        </w:rPr>
+        <w:t>: Az alkalmazás adatbázisához tartozó adatok, táblák</w:t>
+      </w:r>
+    </w:p>
+    <w:p>
+      <w:pPr>
         <w:pStyle w:val="szdcmsor2"/>
       </w:pPr>
-      <w:bookmarkStart w:id="5" w:name="_Toc120803638"/>
+      <w:bookmarkStart w:id="5" w:name="_Toc120828575"/>
       <w:r>
         <w:rPr>
           <w:rStyle w:val="normaltextrun"/>
@@ -2990,7 +3313,26 @@
       </w:pPr>
       <w:proofErr w:type="spellStart"/>
       <w:r>
-        <w:t>AdatbazisFuggvenyek</w:t>
+        <w:t>Database</w:t>
+      </w:r>
+      <w:proofErr w:type="spellEnd"/>
+      <w:r>
+        <w:t>: Az összekötött</w:t>
+      </w:r>
+      <w:r>
+        <w:t xml:space="preserve"> táblás</w:t>
+      </w:r>
+      <w:r>
+        <w:t xml:space="preserve"> lekérdezéshez szükséges modell.</w:t>
+      </w:r>
+    </w:p>
+    <w:p>
+      <w:pPr>
+        <w:pStyle w:val="szdfelsorols"/>
+      </w:pPr>
+      <w:proofErr w:type="spellStart"/>
+      <w:r>
+        <w:t>DatabaseDAO</w:t>
       </w:r>
       <w:proofErr w:type="spellEnd"/>
       <w:r>
@@ -3013,7 +3355,7 @@
           <w:sz w:val="22"/>
           <w:shd w:val="clear" w:color="auto" w:fill="FFFFFF"/>
         </w:rPr>
-        <w:t>A különböző adatbázist meghívó függvények helye</w:t>
+        <w:t>Függvények és adattagok az összekötött táblás lekérdezéshez.</w:t>
       </w:r>
     </w:p>
     <w:p>
@@ -3022,7 +3364,7 @@
       </w:pPr>
       <w:proofErr w:type="spellStart"/>
       <w:r>
-        <w:t>AzureRestKliens</w:t>
+        <w:t>HelloApplication</w:t>
       </w:r>
       <w:proofErr w:type="spellEnd"/>
       <w:r>
@@ -3031,21 +3373,66 @@
       <w:r>
         <w:t xml:space="preserve"> </w:t>
       </w:r>
+      <w:r>
+        <w:t xml:space="preserve">Ez tartalmazza a main </w:t>
+      </w:r>
+      <w:r>
+        <w:t>függvényt.</w:t>
+      </w:r>
+    </w:p>
+    <w:p>
+      <w:pPr>
+        <w:pStyle w:val="szdfelsorols"/>
+      </w:pPr>
       <w:proofErr w:type="spellStart"/>
       <w:r>
-        <w:t>Azure</w:t>
+        <w:t>HelloController</w:t>
       </w:r>
       <w:proofErr w:type="spellEnd"/>
       <w:r>
-        <w:t xml:space="preserve"> API </w:t>
-      </w:r>
+        <w:t>:</w:t>
+      </w:r>
+      <w:r>
+        <w:t xml:space="preserve"> </w:t>
+      </w:r>
+      <w:r>
+        <w:t>A szerveroldali logikát tartalmazza, vezérli az alkalmazást és kiválasztja mely nézetet mutatja meg</w:t>
+      </w:r>
+      <w:r>
+        <w:t xml:space="preserve"> a felhasználónak</w:t>
+      </w:r>
+      <w:r>
+        <w:t>.</w:t>
+      </w:r>
+    </w:p>
+    <w:p>
+      <w:pPr>
+        <w:pStyle w:val="szdfelsorols"/>
+      </w:pPr>
+      <w:r>
+        <w:t>Mozi</w:t>
+      </w:r>
+      <w:r>
+        <w:t>:</w:t>
+      </w:r>
+      <w:r>
+        <w:t xml:space="preserve"> </w:t>
+      </w:r>
+      <w:r>
+        <w:t>A mozi tábla lekérdezéséhez szükséges modell.</w:t>
+      </w:r>
+    </w:p>
+    <w:p>
+      <w:pPr>
+        <w:pStyle w:val="szdfelsorols"/>
+      </w:pPr>
       <w:proofErr w:type="spellStart"/>
       <w:r>
-        <w:t>Kliensel</w:t>
+        <w:t>MoziDAO</w:t>
       </w:r>
       <w:proofErr w:type="spellEnd"/>
       <w:r>
-        <w:t xml:space="preserve"> való kommunikációért felelős </w:t>
+        <w:t>: A mozi táblával kapcsolatos adatbázis műveleteket valósítja meg.</w:t>
       </w:r>
     </w:p>
     <w:p>
@@ -3054,7 +3441,7 @@
       </w:pPr>
       <w:proofErr w:type="spellStart"/>
       <w:r>
-        <w:t>HelloApplication</w:t>
+        <w:t>RestKliens</w:t>
       </w:r>
       <w:proofErr w:type="spellEnd"/>
       <w:r>
@@ -3063,6 +3450,33 @@
       <w:r>
         <w:t xml:space="preserve"> </w:t>
       </w:r>
+      <w:r>
+        <w:t xml:space="preserve">A </w:t>
+      </w:r>
+      <w:r>
+        <w:t>2</w:t>
+      </w:r>
+      <w:r>
+        <w:t>-es</w:t>
+      </w:r>
+      <w:r>
+        <w:t xml:space="preserve"> feladat</w:t>
+      </w:r>
+      <w:r>
+        <w:t>ban levő</w:t>
+      </w:r>
+      <w:r>
+        <w:t xml:space="preserve"> rest s</w:t>
+      </w:r>
+      <w:r>
+        <w:t>z</w:t>
+      </w:r>
+      <w:r>
+        <w:t>erverrel való kommunikációnak függvényei.</w:t>
+      </w:r>
+      <w:r>
+        <w:t xml:space="preserve"> </w:t>
+      </w:r>
     </w:p>
     <w:p>
       <w:pPr>
@@ -3070,170 +3484,74 @@
       </w:pPr>
       <w:proofErr w:type="spellStart"/>
       <w:r>
-        <w:t>HelloController</w:t>
+        <w:t>RestUser</w:t>
       </w:r>
       <w:proofErr w:type="spellEnd"/>
       <w:r>
-        <w:t>:</w:t>
-      </w:r>
-      <w:r>
-        <w:t xml:space="preserve"> </w:t>
-      </w:r>
-      <w:r>
-        <w:t xml:space="preserve">A megjelenésért felelős </w:t>
-      </w:r>
+        <w:t xml:space="preserve">: </w:t>
+      </w:r>
+      <w:r>
+        <w:t>A 2-es feladatban levő rest szerverhez szükséges modell.</w:t>
+      </w:r>
+    </w:p>
+    <w:p>
+      <w:pPr>
+        <w:pStyle w:val="szdfelsorols"/>
+      </w:pPr>
       <w:proofErr w:type="spellStart"/>
       <w:r>
-        <w:t>Controllerek</w:t>
+        <w:t>Launcher</w:t>
       </w:r>
       <w:proofErr w:type="spellEnd"/>
       <w:r>
-        <w:t xml:space="preserve"> itt </w:t>
-      </w:r>
-      <w:r>
-        <w:t>helyezkednek</w:t>
-      </w:r>
-      <w:r>
-        <w:t xml:space="preserve"> el</w:t>
-      </w:r>
-    </w:p>
-    <w:p>
-      <w:pPr>
-        <w:pStyle w:val="szdfelsorols"/>
-      </w:pPr>
+        <w:t xml:space="preserve">: A projekt </w:t>
+      </w:r>
       <w:proofErr w:type="spellStart"/>
       <w:r>
-        <w:t>Kategoria</w:t>
+        <w:t>jar</w:t>
       </w:r>
       <w:proofErr w:type="spellEnd"/>
       <w:r>
-        <w:t>:</w:t>
-      </w:r>
-      <w:r>
-        <w:t xml:space="preserve"> Egy táblát </w:t>
-      </w:r>
-      <w:r>
-        <w:t>megvalósító</w:t>
-      </w:r>
-      <w:r>
-        <w:t xml:space="preserve"> adat modell  </w:t>
-      </w:r>
-    </w:p>
-    <w:p>
-      <w:pPr>
-        <w:pStyle w:val="szdfelsorols"/>
-      </w:pPr>
+        <w:t xml:space="preserve"> file-</w:t>
+      </w:r>
       <w:proofErr w:type="spellStart"/>
       <w:r>
-        <w:t>osszRendelés</w:t>
+        <w:t>ba</w:t>
       </w:r>
       <w:proofErr w:type="spellEnd"/>
       <w:r>
-        <w:t xml:space="preserve">: Ez egy több tábla adatait összefogó osztály, egy speciális lekérdezéshez kell, melyet csak az </w:t>
-      </w:r>
-      <w:proofErr w:type="spellStart"/>
-      <w:r>
-        <w:t>admin</w:t>
-      </w:r>
-      <w:proofErr w:type="spellEnd"/>
-      <w:r>
-        <w:t xml:space="preserve"> ér el </w:t>
-      </w:r>
-    </w:p>
-    <w:p>
-      <w:pPr>
-        <w:pStyle w:val="szdfelsorols"/>
-      </w:pPr>
-      <w:proofErr w:type="spellStart"/>
-      <w:r>
-        <w:t>RestKliens</w:t>
-      </w:r>
-      <w:proofErr w:type="spellEnd"/>
-      <w:r>
-        <w:t>:</w:t>
-      </w:r>
-      <w:r>
-        <w:t xml:space="preserve"> 2 feladatban lévő rest </w:t>
-      </w:r>
-      <w:r>
-        <w:t>kommunikációját megavalósitó</w:t>
-      </w:r>
-      <w:r>
-        <w:t xml:space="preserve"> </w:t>
-      </w:r>
-      <w:r>
-        <w:t>függvények helye</w:t>
-      </w:r>
-      <w:r>
-        <w:t xml:space="preserve"> </w:t>
-      </w:r>
-    </w:p>
-    <w:p>
-      <w:pPr>
-        <w:pStyle w:val="szdfelsorols"/>
-      </w:pPr>
-      <w:proofErr w:type="spellStart"/>
-      <w:r>
-        <w:t>RestUser</w:t>
-      </w:r>
-      <w:proofErr w:type="spellEnd"/>
-      <w:r>
-        <w:t xml:space="preserve">: </w:t>
-      </w:r>
-      <w:r>
-        <w:t xml:space="preserve">2 feladatban lévő rest adatok </w:t>
-      </w:r>
-      <w:r>
-        <w:t xml:space="preserve">osztályinak a </w:t>
-      </w:r>
-      <w:r>
-        <w:t xml:space="preserve">kiszolgálásáért felelős </w:t>
-      </w:r>
-    </w:p>
-    <w:p>
-      <w:pPr>
-        <w:pStyle w:val="szdfelsorols"/>
-        <w:numPr>
-          <w:ilvl w:val="0"/>
-          <w:numId w:val="0"/>
-        </w:numPr>
-        <w:ind w:left="1117"/>
-      </w:pPr>
-    </w:p>
-    <w:p>
-      <w:pPr>
-        <w:pStyle w:val="szdfelsorols"/>
-        <w:numPr>
-          <w:ilvl w:val="0"/>
-          <w:numId w:val="0"/>
-        </w:numPr>
-        <w:ind w:left="1117"/>
-      </w:pPr>
-    </w:p>
-    <w:p>
-      <w:r>
-        <w:br w:type="page"/>
-      </w:r>
-    </w:p>
-    <w:p>
-      <w:pPr>
-        <w:pStyle w:val="szdfelsorols"/>
-        <w:numPr>
-          <w:ilvl w:val="0"/>
-          <w:numId w:val="0"/>
-        </w:numPr>
-        <w:ind w:left="1117"/>
-      </w:pPr>
+        <w:t xml:space="preserve"> való fordítását segíti.</w:t>
+      </w:r>
+    </w:p>
+    <w:p/>
+    <w:p>
+      <w:pPr>
+        <w:pStyle w:val="szdcmsor1"/>
+      </w:pPr>
+      <w:bookmarkStart w:id="6" w:name="_Toc120828576"/>
       <w:r>
         <w:lastRenderedPageBreak/>
+        <w:t>Képernyőképek</w:t>
+      </w:r>
+      <w:bookmarkEnd w:id="6"/>
+    </w:p>
+    <w:p>
+      <w:pPr>
+        <w:pStyle w:val="szdcmsor2"/>
+      </w:pPr>
+      <w:bookmarkStart w:id="7" w:name="_Toc120828577"/>
+      <w:r>
+        <w:rPr>
+          <w:noProof/>
+        </w:rPr>
         <w:drawing>
-          <wp:anchor distT="0" distB="0" distL="114300" distR="114300" simplePos="0" relativeHeight="251658240" behindDoc="0" locked="0" layoutInCell="1" allowOverlap="1" wp14:anchorId="45DF5590" wp14:editId="1B4A865F">
+          <wp:anchor distT="0" distB="0" distL="114300" distR="114300" simplePos="0" relativeHeight="251658240" behindDoc="0" locked="0" layoutInCell="1" allowOverlap="1" wp14:anchorId="45DF5590" wp14:editId="2654DD84">
             <wp:simplePos x="0" y="0"/>
             <wp:positionH relativeFrom="margin">
-              <wp:align>right</wp:align>
+              <wp:posOffset>-81077</wp:posOffset>
             </wp:positionH>
             <wp:positionV relativeFrom="paragraph">
-              <wp:posOffset>206182</wp:posOffset>
+              <wp:posOffset>306717</wp:posOffset>
             </wp:positionV>
             <wp:extent cx="5579110" cy="4394835"/>
             <wp:effectExtent l="0" t="0" r="2540" b="5715"/>
@@ -3252,7 +3570,7 @@
                     </pic:cNvPicPr>
                   </pic:nvPicPr>
                   <pic:blipFill>
-                    <a:blip r:embed="rId13">
+                    <a:blip r:embed="rId12">
                       <a:extLst>
                         <a:ext uri="{28A0092B-C50C-407E-A947-70E740481C1C}">
                           <a14:useLocalDpi xmlns:a14="http://schemas.microsoft.com/office/drawing/2010/main" val="0"/>
@@ -3292,6 +3610,7 @@
       <w:r>
         <w:t>Alaplap</w:t>
       </w:r>
+      <w:bookmarkEnd w:id="7"/>
     </w:p>
     <w:p>
       <w:pPr>
@@ -3320,14 +3639,13 @@
     </w:p>
     <w:p>
       <w:pPr>
-        <w:pStyle w:val="szdfelsorols"/>
-        <w:numPr>
-          <w:ilvl w:val="0"/>
-          <w:numId w:val="0"/>
-        </w:numPr>
-        <w:ind w:left="1117"/>
-      </w:pPr>
-      <w:r>
+        <w:pStyle w:val="szdcmsor2"/>
+      </w:pPr>
+      <w:bookmarkStart w:id="8" w:name="_Toc120828578"/>
+      <w:r>
+        <w:rPr>
+          <w:noProof/>
+        </w:rPr>
         <w:lastRenderedPageBreak/>
         <w:drawing>
           <wp:anchor distT="0" distB="0" distL="114300" distR="114300" simplePos="0" relativeHeight="251659264" behindDoc="0" locked="0" layoutInCell="1" allowOverlap="1" wp14:anchorId="4B3ACB40" wp14:editId="428A38AD">
@@ -3350,6 +3668,99 @@
                 <pic:pic xmlns:pic="http://schemas.openxmlformats.org/drawingml/2006/picture">
                   <pic:nvPicPr>
                     <pic:cNvPr id="0" name="Picture 5" descr="https://cdn.discordapp.com/attachments/648162304176947205/1047939567937912902/image.png"/>
+                    <pic:cNvPicPr>
+                      <a:picLocks noChangeAspect="1" noChangeArrowheads="1"/>
+                    </pic:cNvPicPr>
+                  </pic:nvPicPr>
+                  <pic:blipFill>
+                    <a:blip r:embed="rId13">
+                      <a:extLst>
+                        <a:ext uri="{28A0092B-C50C-407E-A947-70E740481C1C}">
+                          <a14:useLocalDpi xmlns:a14="http://schemas.microsoft.com/office/drawing/2010/main" val="0"/>
+                        </a:ext>
+                      </a:extLst>
+                    </a:blip>
+                    <a:srcRect/>
+                    <a:stretch>
+                      <a:fillRect/>
+                    </a:stretch>
+                  </pic:blipFill>
+                  <pic:spPr bwMode="auto">
+                    <a:xfrm>
+                      <a:off x="0" y="0"/>
+                      <a:ext cx="5579110" cy="4394946"/>
+                    </a:xfrm>
+                    <a:prstGeom prst="rect">
+                      <a:avLst/>
+                    </a:prstGeom>
+                    <a:noFill/>
+                    <a:ln>
+                      <a:noFill/>
+                    </a:ln>
+                  </pic:spPr>
+                </pic:pic>
+              </a:graphicData>
+            </a:graphic>
+            <wp14:sizeRelH relativeFrom="page">
+              <wp14:pctWidth>0</wp14:pctWidth>
+            </wp14:sizeRelH>
+            <wp14:sizeRelV relativeFrom="page">
+              <wp14:pctHeight>0</wp14:pctHeight>
+            </wp14:sizeRelV>
+          </wp:anchor>
+        </w:drawing>
+      </w:r>
+      <w:r>
+        <w:t>Olvasas1</w:t>
+      </w:r>
+      <w:bookmarkEnd w:id="8"/>
+    </w:p>
+    <w:p>
+      <w:pPr>
+        <w:pStyle w:val="szdfelsorols"/>
+        <w:numPr>
+          <w:ilvl w:val="0"/>
+          <w:numId w:val="0"/>
+        </w:numPr>
+        <w:ind w:left="1117"/>
+      </w:pPr>
+    </w:p>
+    <w:p>
+      <w:r>
+        <w:br w:type="page"/>
+      </w:r>
+    </w:p>
+    <w:p>
+      <w:pPr>
+        <w:pStyle w:val="szdcmsor2"/>
+      </w:pPr>
+      <w:bookmarkStart w:id="9" w:name="_Toc120828579"/>
+      <w:r>
+        <w:rPr>
+          <w:noProof/>
+        </w:rPr>
+        <w:lastRenderedPageBreak/>
+        <w:drawing>
+          <wp:anchor distT="0" distB="0" distL="114300" distR="114300" simplePos="0" relativeHeight="251660288" behindDoc="0" locked="0" layoutInCell="1" allowOverlap="1" wp14:anchorId="2053EF13" wp14:editId="58908E25">
+            <wp:simplePos x="0" y="0"/>
+            <wp:positionH relativeFrom="margin">
+              <wp:align>right</wp:align>
+            </wp:positionH>
+            <wp:positionV relativeFrom="paragraph">
+              <wp:posOffset>260985</wp:posOffset>
+            </wp:positionV>
+            <wp:extent cx="5579110" cy="4394946"/>
+            <wp:effectExtent l="0" t="0" r="2540" b="5715"/>
+            <wp:wrapSquare wrapText="bothSides"/>
+            <wp:docPr id="5" name="Kép 5" descr="https://cdn.discordapp.com/attachments/648162304176947205/1047939639144615966/image.png"/>
+            <wp:cNvGraphicFramePr>
+              <a:graphicFrameLocks xmlns:a="http://schemas.openxmlformats.org/drawingml/2006/main" noChangeAspect="1"/>
+            </wp:cNvGraphicFramePr>
+            <a:graphic xmlns:a="http://schemas.openxmlformats.org/drawingml/2006/main">
+              <a:graphicData uri="http://schemas.openxmlformats.org/drawingml/2006/picture">
+                <pic:pic xmlns:pic="http://schemas.openxmlformats.org/drawingml/2006/picture">
+                  <pic:nvPicPr>
+                    <pic:cNvPr id="0" name="Picture 7" descr="https://cdn.discordapp.com/attachments/648162304176947205/1047939639144615966/image.png"/>
                     <pic:cNvPicPr>
                       <a:picLocks noChangeAspect="1" noChangeArrowheads="1"/>
                     </pic:cNvPicPr>
@@ -3393,8 +3804,9 @@
         </w:drawing>
       </w:r>
       <w:r>
-        <w:t>Olvasas1</w:t>
-      </w:r>
+        <w:t>Olvasas2</w:t>
+      </w:r>
+      <w:bookmarkEnd w:id="9"/>
     </w:p>
     <w:p>
       <w:pPr>
@@ -3413,28 +3825,27 @@
     </w:p>
     <w:p>
       <w:pPr>
-        <w:pStyle w:val="szdfelsorols"/>
-        <w:numPr>
-          <w:ilvl w:val="0"/>
-          <w:numId w:val="0"/>
-        </w:numPr>
-        <w:ind w:left="1117"/>
-      </w:pPr>
-      <w:r>
+        <w:pStyle w:val="szdcmsor2"/>
+      </w:pPr>
+      <w:bookmarkStart w:id="10" w:name="_Toc120828580"/>
+      <w:r>
+        <w:rPr>
+          <w:noProof/>
+        </w:rPr>
         <w:lastRenderedPageBreak/>
         <w:drawing>
-          <wp:anchor distT="0" distB="0" distL="114300" distR="114300" simplePos="0" relativeHeight="251660288" behindDoc="0" locked="0" layoutInCell="1" allowOverlap="1" wp14:anchorId="2053EF13" wp14:editId="58908E25">
+          <wp:anchor distT="0" distB="0" distL="114300" distR="114300" simplePos="0" relativeHeight="251661312" behindDoc="0" locked="0" layoutInCell="1" allowOverlap="1" wp14:anchorId="3A676174" wp14:editId="47BFAB04">
             <wp:simplePos x="0" y="0"/>
             <wp:positionH relativeFrom="margin">
               <wp:align>right</wp:align>
             </wp:positionH>
             <wp:positionV relativeFrom="paragraph">
-              <wp:posOffset>260985</wp:posOffset>
+              <wp:posOffset>308693</wp:posOffset>
             </wp:positionV>
             <wp:extent cx="5579110" cy="4394946"/>
             <wp:effectExtent l="0" t="0" r="2540" b="5715"/>
             <wp:wrapSquare wrapText="bothSides"/>
-            <wp:docPr id="5" name="Kép 5" descr="https://cdn.discordapp.com/attachments/648162304176947205/1047939639144615966/image.png"/>
+            <wp:docPr id="7" name="Kép 7" descr="https://cdn.discordapp.com/attachments/648162304176947205/1047939767251243068/image.png"/>
             <wp:cNvGraphicFramePr>
               <a:graphicFrameLocks xmlns:a="http://schemas.openxmlformats.org/drawingml/2006/main" noChangeAspect="1"/>
             </wp:cNvGraphicFramePr>
@@ -3442,7 +3853,7 @@
               <a:graphicData uri="http://schemas.openxmlformats.org/drawingml/2006/picture">
                 <pic:pic xmlns:pic="http://schemas.openxmlformats.org/drawingml/2006/picture">
                   <pic:nvPicPr>
-                    <pic:cNvPr id="0" name="Picture 7" descr="https://cdn.discordapp.com/attachments/648162304176947205/1047939639144615966/image.png"/>
+                    <pic:cNvPr id="0" name="Picture 9" descr="https://cdn.discordapp.com/attachments/648162304176947205/1047939767251243068/image.png"/>
                     <pic:cNvPicPr>
                       <a:picLocks noChangeAspect="1" noChangeArrowheads="1"/>
                     </pic:cNvPicPr>
@@ -3486,8 +3897,9 @@
         </w:drawing>
       </w:r>
       <w:r>
-        <w:t>Olvasas2</w:t>
-      </w:r>
+        <w:t>Írás</w:t>
+      </w:r>
+      <w:bookmarkEnd w:id="10"/>
     </w:p>
     <w:p>
       <w:pPr>
@@ -3506,17 +3918,16 @@
     </w:p>
     <w:p>
       <w:pPr>
-        <w:pStyle w:val="szdfelsorols"/>
-        <w:numPr>
-          <w:ilvl w:val="0"/>
-          <w:numId w:val="0"/>
-        </w:numPr>
-        <w:ind w:left="1117"/>
-      </w:pPr>
-      <w:r>
+        <w:pStyle w:val="szdcmsor2"/>
+      </w:pPr>
+      <w:bookmarkStart w:id="11" w:name="_Toc120828581"/>
+      <w:r>
+        <w:rPr>
+          <w:noProof/>
+        </w:rPr>
         <w:lastRenderedPageBreak/>
         <w:drawing>
-          <wp:anchor distT="0" distB="0" distL="114300" distR="114300" simplePos="0" relativeHeight="251661312" behindDoc="0" locked="0" layoutInCell="1" allowOverlap="1" wp14:anchorId="3A676174" wp14:editId="47BFAB04">
+          <wp:anchor distT="0" distB="0" distL="114300" distR="114300" simplePos="0" relativeHeight="251662336" behindDoc="0" locked="0" layoutInCell="1" allowOverlap="1" wp14:anchorId="70ECA236" wp14:editId="0E1AE25C">
             <wp:simplePos x="0" y="0"/>
             <wp:positionH relativeFrom="margin">
               <wp:align>right</wp:align>
@@ -3527,7 +3938,7 @@
             <wp:extent cx="5579110" cy="4394946"/>
             <wp:effectExtent l="0" t="0" r="2540" b="5715"/>
             <wp:wrapSquare wrapText="bothSides"/>
-            <wp:docPr id="7" name="Kép 7" descr="https://cdn.discordapp.com/attachments/648162304176947205/1047939767251243068/image.png"/>
+            <wp:docPr id="9" name="Kép 9" descr="https://cdn.discordapp.com/attachments/648162304176947205/1047939837220630599/image.png"/>
             <wp:cNvGraphicFramePr>
               <a:graphicFrameLocks xmlns:a="http://schemas.openxmlformats.org/drawingml/2006/main" noChangeAspect="1"/>
             </wp:cNvGraphicFramePr>
@@ -3535,7 +3946,7 @@
               <a:graphicData uri="http://schemas.openxmlformats.org/drawingml/2006/picture">
                 <pic:pic xmlns:pic="http://schemas.openxmlformats.org/drawingml/2006/picture">
                   <pic:nvPicPr>
-                    <pic:cNvPr id="0" name="Picture 9" descr="https://cdn.discordapp.com/attachments/648162304176947205/1047939767251243068/image.png"/>
+                    <pic:cNvPr id="0" name="Picture 16" descr="https://cdn.discordapp.com/attachments/648162304176947205/1047939837220630599/image.png"/>
                     <pic:cNvPicPr>
                       <a:picLocks noChangeAspect="1" noChangeArrowheads="1"/>
                     </pic:cNvPicPr>
@@ -3579,8 +3990,9 @@
         </w:drawing>
       </w:r>
       <w:r>
-        <w:t>Írás</w:t>
-      </w:r>
+        <w:t>Módosítás</w:t>
+      </w:r>
+      <w:bookmarkEnd w:id="11"/>
     </w:p>
     <w:p>
       <w:pPr>
@@ -3599,6 +4011,17 @@
     </w:p>
     <w:p>
       <w:pPr>
+        <w:pStyle w:val="szdcmsor2"/>
+      </w:pPr>
+      <w:bookmarkStart w:id="12" w:name="_Toc120828582"/>
+      <w:r>
+        <w:lastRenderedPageBreak/>
+        <w:t>Törlés</w:t>
+      </w:r>
+      <w:bookmarkEnd w:id="12"/>
+    </w:p>
+    <w:p>
+      <w:pPr>
         <w:pStyle w:val="szdfelsorols"/>
         <w:numPr>
           <w:ilvl w:val="0"/>
@@ -3607,20 +4030,30 @@
         <w:ind w:left="1117"/>
       </w:pPr>
       <w:r>
-        <w:lastRenderedPageBreak/>
+        <w:rPr>
+          <w:noProof/>
+        </w:rPr>
         <w:drawing>
-          <wp:anchor distT="0" distB="0" distL="114300" distR="114300" simplePos="0" relativeHeight="251662336" behindDoc="0" locked="0" layoutInCell="1" allowOverlap="1" wp14:anchorId="70ECA236" wp14:editId="0E1AE25C">
+          <wp:anchor distT="0" distB="0" distL="114300" distR="114300" simplePos="0" relativeHeight="251663360" behindDoc="1" locked="0" layoutInCell="1" allowOverlap="1" wp14:anchorId="32FD45AA" wp14:editId="690DB6A4">
             <wp:simplePos x="0" y="0"/>
-            <wp:positionH relativeFrom="margin">
-              <wp:align>right</wp:align>
+            <wp:positionH relativeFrom="page">
+              <wp:align>center</wp:align>
             </wp:positionH>
             <wp:positionV relativeFrom="paragraph">
-              <wp:posOffset>308693</wp:posOffset>
+              <wp:posOffset>244585</wp:posOffset>
             </wp:positionV>
             <wp:extent cx="5579110" cy="4394946"/>
             <wp:effectExtent l="0" t="0" r="2540" b="5715"/>
-            <wp:wrapSquare wrapText="bothSides"/>
-            <wp:docPr id="9" name="Kép 9" descr="https://cdn.discordapp.com/attachments/648162304176947205/1047939837220630599/image.png"/>
+            <wp:wrapTight wrapText="bothSides">
+              <wp:wrapPolygon edited="0">
+                <wp:start x="0" y="0"/>
+                <wp:lineTo x="0" y="21534"/>
+                <wp:lineTo x="21536" y="21534"/>
+                <wp:lineTo x="21536" y="0"/>
+                <wp:lineTo x="0" y="0"/>
+              </wp:wrapPolygon>
+            </wp:wrapTight>
+            <wp:docPr id="10" name="Kép 10" descr="https://cdn.discordapp.com/attachments/648162304176947205/1047939925384900659/image.png"/>
             <wp:cNvGraphicFramePr>
               <a:graphicFrameLocks xmlns:a="http://schemas.openxmlformats.org/drawingml/2006/main" noChangeAspect="1"/>
             </wp:cNvGraphicFramePr>
@@ -3628,7 +4061,7 @@
               <a:graphicData uri="http://schemas.openxmlformats.org/drawingml/2006/picture">
                 <pic:pic xmlns:pic="http://schemas.openxmlformats.org/drawingml/2006/picture">
                   <pic:nvPicPr>
-                    <pic:cNvPr id="0" name="Picture 16" descr="https://cdn.discordapp.com/attachments/648162304176947205/1047939837220630599/image.png"/>
+                    <pic:cNvPr id="0" name="Picture 18" descr="https://cdn.discordapp.com/attachments/648162304176947205/1047939925384900659/image.png"/>
                     <pic:cNvPicPr>
                       <a:picLocks noChangeAspect="1" noChangeArrowheads="1"/>
                     </pic:cNvPicPr>
@@ -3671,126 +4104,10 @@
           </wp:anchor>
         </w:drawing>
       </w:r>
-      <w:r>
-        <w:t>Módosítás</w:t>
-      </w:r>
-    </w:p>
-    <w:p>
-      <w:pPr>
-        <w:pStyle w:val="szdfelsorols"/>
-        <w:numPr>
-          <w:ilvl w:val="0"/>
-          <w:numId w:val="0"/>
-        </w:numPr>
-        <w:ind w:left="1117"/>
-      </w:pPr>
-    </w:p>
-    <w:p>
-      <w:r>
-        <w:br w:type="page"/>
-      </w:r>
-    </w:p>
-    <w:p>
-      <w:pPr>
-        <w:pStyle w:val="szdfelsorols"/>
-        <w:numPr>
-          <w:ilvl w:val="0"/>
-          <w:numId w:val="0"/>
-        </w:numPr>
-        <w:ind w:left="1117"/>
-      </w:pPr>
-      <w:r>
-        <w:lastRenderedPageBreak/>
-        <w:t>Törlés</w:t>
-      </w:r>
-    </w:p>
-    <w:p>
-      <w:pPr>
-        <w:pStyle w:val="szdfelsorols"/>
-        <w:numPr>
-          <w:ilvl w:val="0"/>
-          <w:numId w:val="0"/>
-        </w:numPr>
-        <w:ind w:left="1117"/>
-      </w:pPr>
-      <w:bookmarkStart w:id="6" w:name="_GoBack"/>
-      <w:bookmarkEnd w:id="6"/>
-      <w:r>
-        <w:drawing>
-          <wp:anchor distT="0" distB="0" distL="114300" distR="114300" simplePos="0" relativeHeight="251663360" behindDoc="1" locked="0" layoutInCell="1" allowOverlap="1" wp14:anchorId="32FD45AA" wp14:editId="690DB6A4">
-            <wp:simplePos x="0" y="0"/>
-            <wp:positionH relativeFrom="page">
-              <wp:align>center</wp:align>
-            </wp:positionH>
-            <wp:positionV relativeFrom="paragraph">
-              <wp:posOffset>244585</wp:posOffset>
-            </wp:positionV>
-            <wp:extent cx="5579110" cy="4394946"/>
-            <wp:effectExtent l="0" t="0" r="2540" b="5715"/>
-            <wp:wrapTight wrapText="bothSides">
-              <wp:wrapPolygon edited="0">
-                <wp:start x="0" y="0"/>
-                <wp:lineTo x="0" y="21534"/>
-                <wp:lineTo x="21536" y="21534"/>
-                <wp:lineTo x="21536" y="0"/>
-                <wp:lineTo x="0" y="0"/>
-              </wp:wrapPolygon>
-            </wp:wrapTight>
-            <wp:docPr id="10" name="Kép 10" descr="https://cdn.discordapp.com/attachments/648162304176947205/1047939925384900659/image.png"/>
-            <wp:cNvGraphicFramePr>
-              <a:graphicFrameLocks xmlns:a="http://schemas.openxmlformats.org/drawingml/2006/main" noChangeAspect="1"/>
-            </wp:cNvGraphicFramePr>
-            <a:graphic xmlns:a="http://schemas.openxmlformats.org/drawingml/2006/main">
-              <a:graphicData uri="http://schemas.openxmlformats.org/drawingml/2006/picture">
-                <pic:pic xmlns:pic="http://schemas.openxmlformats.org/drawingml/2006/picture">
-                  <pic:nvPicPr>
-                    <pic:cNvPr id="0" name="Picture 18" descr="https://cdn.discordapp.com/attachments/648162304176947205/1047939925384900659/image.png"/>
-                    <pic:cNvPicPr>
-                      <a:picLocks noChangeAspect="1" noChangeArrowheads="1"/>
-                    </pic:cNvPicPr>
-                  </pic:nvPicPr>
-                  <pic:blipFill>
-                    <a:blip r:embed="rId18">
-                      <a:extLst>
-                        <a:ext uri="{28A0092B-C50C-407E-A947-70E740481C1C}">
-                          <a14:useLocalDpi xmlns:a14="http://schemas.microsoft.com/office/drawing/2010/main" val="0"/>
-                        </a:ext>
-                      </a:extLst>
-                    </a:blip>
-                    <a:srcRect/>
-                    <a:stretch>
-                      <a:fillRect/>
-                    </a:stretch>
-                  </pic:blipFill>
-                  <pic:spPr bwMode="auto">
-                    <a:xfrm>
-                      <a:off x="0" y="0"/>
-                      <a:ext cx="5579110" cy="4394946"/>
-                    </a:xfrm>
-                    <a:prstGeom prst="rect">
-                      <a:avLst/>
-                    </a:prstGeom>
-                    <a:noFill/>
-                    <a:ln>
-                      <a:noFill/>
-                    </a:ln>
-                  </pic:spPr>
-                </pic:pic>
-              </a:graphicData>
-            </a:graphic>
-            <wp14:sizeRelH relativeFrom="page">
-              <wp14:pctWidth>0</wp14:pctWidth>
-            </wp14:sizeRelH>
-            <wp14:sizeRelV relativeFrom="page">
-              <wp14:pctHeight>0</wp14:pctHeight>
-            </wp14:sizeRelV>
-          </wp:anchor>
-        </w:drawing>
-      </w:r>
     </w:p>
     <w:sectPr>
-      <w:footerReference w:type="default" r:id="rId19"/>
-      <w:footerReference w:type="first" r:id="rId20"/>
+      <w:footerReference w:type="default" r:id="rId18"/>
+      <w:footerReference w:type="first" r:id="rId19"/>
       <w:pgSz w:w="11906" w:h="16838" w:code="9"/>
       <w:pgMar w:top="1418" w:right="1418" w:bottom="1418" w:left="1418" w:header="709" w:footer="709" w:gutter="284"/>
       <w:pgNumType w:start="3"/>
@@ -3803,7 +4120,7 @@
 </file>
 
 <file path=word/endnotes.xml><?xml version="1.0" encoding="utf-8"?>
-<w:endnotes xmlns:wpc="http://schemas.microsoft.com/office/word/2010/wordprocessingCanvas" xmlns:cx="http://schemas.microsoft.com/office/drawing/2014/chartex" xmlns:cx1="http://schemas.microsoft.com/office/drawing/2015/9/8/chartex" xmlns:mc="http://schemas.openxmlformats.org/markup-compatibility/2006" xmlns:o="urn:schemas-microsoft-com:office:office" xmlns:r="http://schemas.openxmlformats.org/officeDocument/2006/relationships" xmlns:m="http://schemas.openxmlformats.org/officeDocument/2006/math" xmlns:v="urn:schemas-microsoft-com:vml" xmlns:wp14="http://schemas.microsoft.com/office/word/2010/wordprocessingDrawing" xmlns:wp="http://schemas.openxmlformats.org/drawingml/2006/wordprocessingDrawing" xmlns:w10="urn:schemas-microsoft-com:office:word" xmlns:w="http://schemas.openxmlformats.org/wordprocessingml/2006/main" xmlns:w14="http://schemas.microsoft.com/office/word/2010/wordml" xmlns:w15="http://schemas.microsoft.com/office/word/2012/wordml" xmlns:w16se="http://schemas.microsoft.com/office/word/2015/wordml/symex" xmlns:wpg="http://schemas.microsoft.com/office/word/2010/wordprocessingGroup" xmlns:wpi="http://schemas.microsoft.com/office/word/2010/wordprocessingInk" xmlns:wne="http://schemas.microsoft.com/office/word/2006/wordml" xmlns:wps="http://schemas.microsoft.com/office/word/2010/wordprocessingShape" mc:Ignorable="w14 w15 w16se wp14">
+<w:endnotes xmlns:wpc="http://schemas.microsoft.com/office/word/2010/wordprocessingCanvas" xmlns:cx="http://schemas.microsoft.com/office/drawing/2014/chartex" xmlns:cx1="http://schemas.microsoft.com/office/drawing/2015/9/8/chartex" xmlns:cx2="http://schemas.microsoft.com/office/drawing/2015/10/21/chartex" xmlns:cx3="http://schemas.microsoft.com/office/drawing/2016/5/9/chartex" xmlns:cx4="http://schemas.microsoft.com/office/drawing/2016/5/10/chartex" xmlns:cx5="http://schemas.microsoft.com/office/drawing/2016/5/11/chartex" xmlns:cx6="http://schemas.microsoft.com/office/drawing/2016/5/12/chartex" xmlns:cx7="http://schemas.microsoft.com/office/drawing/2016/5/13/chartex" xmlns:cx8="http://schemas.microsoft.com/office/drawing/2016/5/14/chartex" xmlns:mc="http://schemas.openxmlformats.org/markup-compatibility/2006" xmlns:aink="http://schemas.microsoft.com/office/drawing/2016/ink" xmlns:am3d="http://schemas.microsoft.com/office/drawing/2017/model3d" xmlns:o="urn:schemas-microsoft-com:office:office" xmlns:oel="http://schemas.microsoft.com/office/2019/extlst" xmlns:r="http://schemas.openxmlformats.org/officeDocument/2006/relationships" xmlns:m="http://schemas.openxmlformats.org/officeDocument/2006/math" xmlns:v="urn:schemas-microsoft-com:vml" xmlns:wp14="http://schemas.microsoft.com/office/word/2010/wordprocessingDrawing" xmlns:wp="http://schemas.openxmlformats.org/drawingml/2006/wordprocessingDrawing" xmlns:w10="urn:schemas-microsoft-com:office:word" xmlns:w="http://schemas.openxmlformats.org/wordprocessingml/2006/main" xmlns:w14="http://schemas.microsoft.com/office/word/2010/wordml" xmlns:w15="http://schemas.microsoft.com/office/word/2012/wordml" xmlns:w16cex="http://schemas.microsoft.com/office/word/2018/wordml/cex" xmlns:w16cid="http://schemas.microsoft.com/office/word/2016/wordml/cid" xmlns:w16="http://schemas.microsoft.com/office/word/2018/wordml" xmlns:w16sdtdh="http://schemas.microsoft.com/office/word/2020/wordml/sdtdatahash" xmlns:w16se="http://schemas.microsoft.com/office/word/2015/wordml/symex" xmlns:wpg="http://schemas.microsoft.com/office/word/2010/wordprocessingGroup" xmlns:wpi="http://schemas.microsoft.com/office/word/2010/wordprocessingInk" xmlns:wne="http://schemas.microsoft.com/office/word/2006/wordml" xmlns:wps="http://schemas.microsoft.com/office/word/2010/wordprocessingShape" mc:Ignorable="w14 w15 w16se w16cid w16 w16cex w16sdtdh wp14">
   <w:endnote w:type="separator" w:id="-1">
     <w:p>
       <w:r>
@@ -3822,7 +4139,7 @@
 </file>
 
 <file path=word/footer1.xml><?xml version="1.0" encoding="utf-8"?>
-<w:ftr xmlns:wpc="http://schemas.microsoft.com/office/word/2010/wordprocessingCanvas" xmlns:cx="http://schemas.microsoft.com/office/drawing/2014/chartex" xmlns:cx1="http://schemas.microsoft.com/office/drawing/2015/9/8/chartex" xmlns:mc="http://schemas.openxmlformats.org/markup-compatibility/2006" xmlns:o="urn:schemas-microsoft-com:office:office" xmlns:r="http://schemas.openxmlformats.org/officeDocument/2006/relationships" xmlns:m="http://schemas.openxmlformats.org/officeDocument/2006/math" xmlns:v="urn:schemas-microsoft-com:vml" xmlns:wp14="http://schemas.microsoft.com/office/word/2010/wordprocessingDrawing" xmlns:wp="http://schemas.openxmlformats.org/drawingml/2006/wordprocessingDrawing" xmlns:w10="urn:schemas-microsoft-com:office:word" xmlns:w="http://schemas.openxmlformats.org/wordprocessingml/2006/main" xmlns:w14="http://schemas.microsoft.com/office/word/2010/wordml" xmlns:w15="http://schemas.microsoft.com/office/word/2012/wordml" xmlns:w16se="http://schemas.microsoft.com/office/word/2015/wordml/symex" xmlns:wpg="http://schemas.microsoft.com/office/word/2010/wordprocessingGroup" xmlns:wpi="http://schemas.microsoft.com/office/word/2010/wordprocessingInk" xmlns:wne="http://schemas.microsoft.com/office/word/2006/wordml" xmlns:wps="http://schemas.microsoft.com/office/word/2010/wordprocessingShape" mc:Ignorable="w14 w15 w16se wp14">
+<w:ftr xmlns:wpc="http://schemas.microsoft.com/office/word/2010/wordprocessingCanvas" xmlns:cx="http://schemas.microsoft.com/office/drawing/2014/chartex" xmlns:cx1="http://schemas.microsoft.com/office/drawing/2015/9/8/chartex" xmlns:cx2="http://schemas.microsoft.com/office/drawing/2015/10/21/chartex" xmlns:cx3="http://schemas.microsoft.com/office/drawing/2016/5/9/chartex" xmlns:cx4="http://schemas.microsoft.com/office/drawing/2016/5/10/chartex" xmlns:cx5="http://schemas.microsoft.com/office/drawing/2016/5/11/chartex" xmlns:cx6="http://schemas.microsoft.com/office/drawing/2016/5/12/chartex" xmlns:cx7="http://schemas.microsoft.com/office/drawing/2016/5/13/chartex" xmlns:cx8="http://schemas.microsoft.com/office/drawing/2016/5/14/chartex" xmlns:mc="http://schemas.openxmlformats.org/markup-compatibility/2006" xmlns:aink="http://schemas.microsoft.com/office/drawing/2016/ink" xmlns:am3d="http://schemas.microsoft.com/office/drawing/2017/model3d" xmlns:o="urn:schemas-microsoft-com:office:office" xmlns:oel="http://schemas.microsoft.com/office/2019/extlst" xmlns:r="http://schemas.openxmlformats.org/officeDocument/2006/relationships" xmlns:m="http://schemas.openxmlformats.org/officeDocument/2006/math" xmlns:v="urn:schemas-microsoft-com:vml" xmlns:wp14="http://schemas.microsoft.com/office/word/2010/wordprocessingDrawing" xmlns:wp="http://schemas.openxmlformats.org/drawingml/2006/wordprocessingDrawing" xmlns:w10="urn:schemas-microsoft-com:office:word" xmlns:w="http://schemas.openxmlformats.org/wordprocessingml/2006/main" xmlns:w14="http://schemas.microsoft.com/office/word/2010/wordml" xmlns:w15="http://schemas.microsoft.com/office/word/2012/wordml" xmlns:w16cex="http://schemas.microsoft.com/office/word/2018/wordml/cex" xmlns:w16cid="http://schemas.microsoft.com/office/word/2016/wordml/cid" xmlns:w16="http://schemas.microsoft.com/office/word/2018/wordml" xmlns:w16sdtdh="http://schemas.microsoft.com/office/word/2020/wordml/sdtdatahash" xmlns:w16se="http://schemas.microsoft.com/office/word/2015/wordml/symex" xmlns:wpg="http://schemas.microsoft.com/office/word/2010/wordprocessingGroup" xmlns:wpi="http://schemas.microsoft.com/office/word/2010/wordprocessingInk" xmlns:wne="http://schemas.microsoft.com/office/word/2006/wordml" xmlns:wps="http://schemas.microsoft.com/office/word/2010/wordprocessingShape" mc:Ignorable="w14 w15 w16se w16cid w16 w16cex w16sdtdh wp14">
   <w:p>
     <w:pPr>
       <w:pStyle w:val="llb"/>
@@ -3862,7 +4179,7 @@
 </file>
 
 <file path=word/footer2.xml><?xml version="1.0" encoding="utf-8"?>
-<w:ftr xmlns:wpc="http://schemas.microsoft.com/office/word/2010/wordprocessingCanvas" xmlns:cx="http://schemas.microsoft.com/office/drawing/2014/chartex" xmlns:cx1="http://schemas.microsoft.com/office/drawing/2015/9/8/chartex" xmlns:mc="http://schemas.openxmlformats.org/markup-compatibility/2006" xmlns:o="urn:schemas-microsoft-com:office:office" xmlns:r="http://schemas.openxmlformats.org/officeDocument/2006/relationships" xmlns:m="http://schemas.openxmlformats.org/officeDocument/2006/math" xmlns:v="urn:schemas-microsoft-com:vml" xmlns:wp14="http://schemas.microsoft.com/office/word/2010/wordprocessingDrawing" xmlns:wp="http://schemas.openxmlformats.org/drawingml/2006/wordprocessingDrawing" xmlns:w10="urn:schemas-microsoft-com:office:word" xmlns:w="http://schemas.openxmlformats.org/wordprocessingml/2006/main" xmlns:w14="http://schemas.microsoft.com/office/word/2010/wordml" xmlns:w15="http://schemas.microsoft.com/office/word/2012/wordml" xmlns:w16se="http://schemas.microsoft.com/office/word/2015/wordml/symex" xmlns:wpg="http://schemas.microsoft.com/office/word/2010/wordprocessingGroup" xmlns:wpi="http://schemas.microsoft.com/office/word/2010/wordprocessingInk" xmlns:wne="http://schemas.microsoft.com/office/word/2006/wordml" xmlns:wps="http://schemas.microsoft.com/office/word/2010/wordprocessingShape" mc:Ignorable="w14 w15 w16se wp14">
+<w:ftr xmlns:wpc="http://schemas.microsoft.com/office/word/2010/wordprocessingCanvas" xmlns:cx="http://schemas.microsoft.com/office/drawing/2014/chartex" xmlns:cx1="http://schemas.microsoft.com/office/drawing/2015/9/8/chartex" xmlns:cx2="http://schemas.microsoft.com/office/drawing/2015/10/21/chartex" xmlns:cx3="http://schemas.microsoft.com/office/drawing/2016/5/9/chartex" xmlns:cx4="http://schemas.microsoft.com/office/drawing/2016/5/10/chartex" xmlns:cx5="http://schemas.microsoft.com/office/drawing/2016/5/11/chartex" xmlns:cx6="http://schemas.microsoft.com/office/drawing/2016/5/12/chartex" xmlns:cx7="http://schemas.microsoft.com/office/drawing/2016/5/13/chartex" xmlns:cx8="http://schemas.microsoft.com/office/drawing/2016/5/14/chartex" xmlns:mc="http://schemas.openxmlformats.org/markup-compatibility/2006" xmlns:aink="http://schemas.microsoft.com/office/drawing/2016/ink" xmlns:am3d="http://schemas.microsoft.com/office/drawing/2017/model3d" xmlns:o="urn:schemas-microsoft-com:office:office" xmlns:oel="http://schemas.microsoft.com/office/2019/extlst" xmlns:r="http://schemas.openxmlformats.org/officeDocument/2006/relationships" xmlns:m="http://schemas.openxmlformats.org/officeDocument/2006/math" xmlns:v="urn:schemas-microsoft-com:vml" xmlns:wp14="http://schemas.microsoft.com/office/word/2010/wordprocessingDrawing" xmlns:wp="http://schemas.openxmlformats.org/drawingml/2006/wordprocessingDrawing" xmlns:w10="urn:schemas-microsoft-com:office:word" xmlns:w="http://schemas.openxmlformats.org/wordprocessingml/2006/main" xmlns:w14="http://schemas.microsoft.com/office/word/2010/wordml" xmlns:w15="http://schemas.microsoft.com/office/word/2012/wordml" xmlns:w16cex="http://schemas.microsoft.com/office/word/2018/wordml/cex" xmlns:w16cid="http://schemas.microsoft.com/office/word/2016/wordml/cid" xmlns:w16="http://schemas.microsoft.com/office/word/2018/wordml" xmlns:w16sdtdh="http://schemas.microsoft.com/office/word/2020/wordml/sdtdatahash" xmlns:w16se="http://schemas.microsoft.com/office/word/2015/wordml/symex" xmlns:wpg="http://schemas.microsoft.com/office/word/2010/wordprocessingGroup" xmlns:wpi="http://schemas.microsoft.com/office/word/2010/wordprocessingInk" xmlns:wne="http://schemas.microsoft.com/office/word/2006/wordml" xmlns:wps="http://schemas.microsoft.com/office/word/2010/wordprocessingShape" mc:Ignorable="w14 w15 w16se w16cid w16 w16cex w16sdtdh wp14">
   <w:p>
     <w:pPr>
       <w:pStyle w:val="llb"/>
@@ -3878,7 +4195,7 @@
 </file>
 
 <file path=word/footnotes.xml><?xml version="1.0" encoding="utf-8"?>
-<w:footnotes xmlns:wpc="http://schemas.microsoft.com/office/word/2010/wordprocessingCanvas" xmlns:cx="http://schemas.microsoft.com/office/drawing/2014/chartex" xmlns:cx1="http://schemas.microsoft.com/office/drawing/2015/9/8/chartex" xmlns:mc="http://schemas.openxmlformats.org/markup-compatibility/2006" xmlns:o="urn:schemas-microsoft-com:office:office" xmlns:r="http://schemas.openxmlformats.org/officeDocument/2006/relationships" xmlns:m="http://schemas.openxmlformats.org/officeDocument/2006/math" xmlns:v="urn:schemas-microsoft-com:vml" xmlns:wp14="http://schemas.microsoft.com/office/word/2010/wordprocessingDrawing" xmlns:wp="http://schemas.openxmlformats.org/drawingml/2006/wordprocessingDrawing" xmlns:w10="urn:schemas-microsoft-com:office:word" xmlns:w="http://schemas.openxmlformats.org/wordprocessingml/2006/main" xmlns:w14="http://schemas.microsoft.com/office/word/2010/wordml" xmlns:w15="http://schemas.microsoft.com/office/word/2012/wordml" xmlns:w16se="http://schemas.microsoft.com/office/word/2015/wordml/symex" xmlns:wpg="http://schemas.microsoft.com/office/word/2010/wordprocessingGroup" xmlns:wpi="http://schemas.microsoft.com/office/word/2010/wordprocessingInk" xmlns:wne="http://schemas.microsoft.com/office/word/2006/wordml" xmlns:wps="http://schemas.microsoft.com/office/word/2010/wordprocessingShape" mc:Ignorable="w14 w15 w16se wp14">
+<w:footnotes xmlns:wpc="http://schemas.microsoft.com/office/word/2010/wordprocessingCanvas" xmlns:cx="http://schemas.microsoft.com/office/drawing/2014/chartex" xmlns:cx1="http://schemas.microsoft.com/office/drawing/2015/9/8/chartex" xmlns:cx2="http://schemas.microsoft.com/office/drawing/2015/10/21/chartex" xmlns:cx3="http://schemas.microsoft.com/office/drawing/2016/5/9/chartex" xmlns:cx4="http://schemas.microsoft.com/office/drawing/2016/5/10/chartex" xmlns:cx5="http://schemas.microsoft.com/office/drawing/2016/5/11/chartex" xmlns:cx6="http://schemas.microsoft.com/office/drawing/2016/5/12/chartex" xmlns:cx7="http://schemas.microsoft.com/office/drawing/2016/5/13/chartex" xmlns:cx8="http://schemas.microsoft.com/office/drawing/2016/5/14/chartex" xmlns:mc="http://schemas.openxmlformats.org/markup-compatibility/2006" xmlns:aink="http://schemas.microsoft.com/office/drawing/2016/ink" xmlns:am3d="http://schemas.microsoft.com/office/drawing/2017/model3d" xmlns:o="urn:schemas-microsoft-com:office:office" xmlns:oel="http://schemas.microsoft.com/office/2019/extlst" xmlns:r="http://schemas.openxmlformats.org/officeDocument/2006/relationships" xmlns:m="http://schemas.openxmlformats.org/officeDocument/2006/math" xmlns:v="urn:schemas-microsoft-com:vml" xmlns:wp14="http://schemas.microsoft.com/office/word/2010/wordprocessingDrawing" xmlns:wp="http://schemas.openxmlformats.org/drawingml/2006/wordprocessingDrawing" xmlns:w10="urn:schemas-microsoft-com:office:word" xmlns:w="http://schemas.openxmlformats.org/wordprocessingml/2006/main" xmlns:w14="http://schemas.microsoft.com/office/word/2010/wordml" xmlns:w15="http://schemas.microsoft.com/office/word/2012/wordml" xmlns:w16cex="http://schemas.microsoft.com/office/word/2018/wordml/cex" xmlns:w16cid="http://schemas.microsoft.com/office/word/2016/wordml/cid" xmlns:w16="http://schemas.microsoft.com/office/word/2018/wordml" xmlns:w16sdtdh="http://schemas.microsoft.com/office/word/2020/wordml/sdtdatahash" xmlns:w16se="http://schemas.microsoft.com/office/word/2015/wordml/symex" xmlns:wpg="http://schemas.microsoft.com/office/word/2010/wordprocessingGroup" xmlns:wpi="http://schemas.microsoft.com/office/word/2010/wordprocessingInk" xmlns:wne="http://schemas.microsoft.com/office/word/2006/wordml" xmlns:wps="http://schemas.microsoft.com/office/word/2010/wordprocessingShape" mc:Ignorable="w14 w15 w16se w16cid w16 w16cex w16sdtdh wp14">
   <w:footnote w:type="separator" w:id="-1">
     <w:p>
       <w:r>
@@ -3897,7 +4214,7 @@
 </file>
 
 <file path=word/numbering.xml><?xml version="1.0" encoding="utf-8"?>
-<w:numbering xmlns:wpc="http://schemas.microsoft.com/office/word/2010/wordprocessingCanvas" xmlns:cx="http://schemas.microsoft.com/office/drawing/2014/chartex" xmlns:cx1="http://schemas.microsoft.com/office/drawing/2015/9/8/chartex" xmlns:mc="http://schemas.openxmlformats.org/markup-compatibility/2006" xmlns:o="urn:schemas-microsoft-com:office:office" xmlns:r="http://schemas.openxmlformats.org/officeDocument/2006/relationships" xmlns:m="http://schemas.openxmlformats.org/officeDocument/2006/math" xmlns:v="urn:schemas-microsoft-com:vml" xmlns:wp14="http://schemas.microsoft.com/office/word/2010/wordprocessingDrawing" xmlns:wp="http://schemas.openxmlformats.org/drawingml/2006/wordprocessingDrawing" xmlns:w10="urn:schemas-microsoft-com:office:word" xmlns:w="http://schemas.openxmlformats.org/wordprocessingml/2006/main" xmlns:w14="http://schemas.microsoft.com/office/word/2010/wordml" xmlns:w15="http://schemas.microsoft.com/office/word/2012/wordml" xmlns:w16se="http://schemas.microsoft.com/office/word/2015/wordml/symex" xmlns:wpg="http://schemas.microsoft.com/office/word/2010/wordprocessingGroup" xmlns:wpi="http://schemas.microsoft.com/office/word/2010/wordprocessingInk" xmlns:wne="http://schemas.microsoft.com/office/word/2006/wordml" xmlns:wps="http://schemas.microsoft.com/office/word/2010/wordprocessingShape" mc:Ignorable="w14 w15 w16se wp14">
+<w:numbering xmlns:wpc="http://schemas.microsoft.com/office/word/2010/wordprocessingCanvas" xmlns:cx="http://schemas.microsoft.com/office/drawing/2014/chartex" xmlns:cx1="http://schemas.microsoft.com/office/drawing/2015/9/8/chartex" xmlns:cx2="http://schemas.microsoft.com/office/drawing/2015/10/21/chartex" xmlns:cx3="http://schemas.microsoft.com/office/drawing/2016/5/9/chartex" xmlns:cx4="http://schemas.microsoft.com/office/drawing/2016/5/10/chartex" xmlns:cx5="http://schemas.microsoft.com/office/drawing/2016/5/11/chartex" xmlns:cx6="http://schemas.microsoft.com/office/drawing/2016/5/12/chartex" xmlns:cx7="http://schemas.microsoft.com/office/drawing/2016/5/13/chartex" xmlns:cx8="http://schemas.microsoft.com/office/drawing/2016/5/14/chartex" xmlns:mc="http://schemas.openxmlformats.org/markup-compatibility/2006" xmlns:aink="http://schemas.microsoft.com/office/drawing/2016/ink" xmlns:am3d="http://schemas.microsoft.com/office/drawing/2017/model3d" xmlns:o="urn:schemas-microsoft-com:office:office" xmlns:oel="http://schemas.microsoft.com/office/2019/extlst" xmlns:r="http://schemas.openxmlformats.org/officeDocument/2006/relationships" xmlns:m="http://schemas.openxmlformats.org/officeDocument/2006/math" xmlns:v="urn:schemas-microsoft-com:vml" xmlns:wp14="http://schemas.microsoft.com/office/word/2010/wordprocessingDrawing" xmlns:wp="http://schemas.openxmlformats.org/drawingml/2006/wordprocessingDrawing" xmlns:w10="urn:schemas-microsoft-com:office:word" xmlns:w="http://schemas.openxmlformats.org/wordprocessingml/2006/main" xmlns:w14="http://schemas.microsoft.com/office/word/2010/wordml" xmlns:w15="http://schemas.microsoft.com/office/word/2012/wordml" xmlns:w16cex="http://schemas.microsoft.com/office/word/2018/wordml/cex" xmlns:w16cid="http://schemas.microsoft.com/office/word/2016/wordml/cid" xmlns:w16="http://schemas.microsoft.com/office/word/2018/wordml" xmlns:w16sdtdh="http://schemas.microsoft.com/office/word/2020/wordml/sdtdatahash" xmlns:w16se="http://schemas.microsoft.com/office/word/2015/wordml/symex" xmlns:wpg="http://schemas.microsoft.com/office/word/2010/wordprocessingGroup" xmlns:wpi="http://schemas.microsoft.com/office/word/2010/wordprocessingInk" xmlns:wne="http://schemas.microsoft.com/office/word/2006/wordml" xmlns:wps="http://schemas.microsoft.com/office/word/2010/wordprocessingShape" mc:Ignorable="w14 w15 w16se w16cid w16 w16cex w16sdtdh wp14">
   <w:abstractNum w:abstractNumId="0" w15:restartNumberingAfterBreak="0">
     <w:nsid w:val="155F2104"/>
     <w:multiLevelType w:val="hybridMultilevel"/>
@@ -4840,6 +5157,119 @@
     </w:lvl>
   </w:abstractNum>
   <w:abstractNum w:abstractNumId="8" w15:restartNumberingAfterBreak="0">
+    <w:nsid w:val="51700430"/>
+    <w:multiLevelType w:val="hybridMultilevel"/>
+    <w:tmpl w:val="9FECC6A2"/>
+    <w:lvl w:ilvl="0" w:tplc="040E0001">
+      <w:start w:val="1"/>
+      <w:numFmt w:val="bullet"/>
+      <w:lvlText w:val=""/>
+      <w:lvlJc w:val="left"/>
+      <w:pPr>
+        <w:ind w:left="1364" w:hanging="360"/>
+      </w:pPr>
+      <w:rPr>
+        <w:rFonts w:ascii="Symbol" w:hAnsi="Symbol" w:hint="default"/>
+      </w:rPr>
+    </w:lvl>
+    <w:lvl w:ilvl="1" w:tplc="040E0003" w:tentative="1">
+      <w:start w:val="1"/>
+      <w:numFmt w:val="bullet"/>
+      <w:lvlText w:val="o"/>
+      <w:lvlJc w:val="left"/>
+      <w:pPr>
+        <w:ind w:left="2084" w:hanging="360"/>
+      </w:pPr>
+      <w:rPr>
+        <w:rFonts w:ascii="Courier New" w:hAnsi="Courier New" w:cs="Courier New" w:hint="default"/>
+      </w:rPr>
+    </w:lvl>
+    <w:lvl w:ilvl="2" w:tplc="040E0005" w:tentative="1">
+      <w:start w:val="1"/>
+      <w:numFmt w:val="bullet"/>
+      <w:lvlText w:val=""/>
+      <w:lvlJc w:val="left"/>
+      <w:pPr>
+        <w:ind w:left="2804" w:hanging="360"/>
+      </w:pPr>
+      <w:rPr>
+        <w:rFonts w:ascii="Wingdings" w:hAnsi="Wingdings" w:hint="default"/>
+      </w:rPr>
+    </w:lvl>
+    <w:lvl w:ilvl="3" w:tplc="040E0001" w:tentative="1">
+      <w:start w:val="1"/>
+      <w:numFmt w:val="bullet"/>
+      <w:lvlText w:val=""/>
+      <w:lvlJc w:val="left"/>
+      <w:pPr>
+        <w:ind w:left="3524" w:hanging="360"/>
+      </w:pPr>
+      <w:rPr>
+        <w:rFonts w:ascii="Symbol" w:hAnsi="Symbol" w:hint="default"/>
+      </w:rPr>
+    </w:lvl>
+    <w:lvl w:ilvl="4" w:tplc="040E0003" w:tentative="1">
+      <w:start w:val="1"/>
+      <w:numFmt w:val="bullet"/>
+      <w:lvlText w:val="o"/>
+      <w:lvlJc w:val="left"/>
+      <w:pPr>
+        <w:ind w:left="4244" w:hanging="360"/>
+      </w:pPr>
+      <w:rPr>
+        <w:rFonts w:ascii="Courier New" w:hAnsi="Courier New" w:cs="Courier New" w:hint="default"/>
+      </w:rPr>
+    </w:lvl>
+    <w:lvl w:ilvl="5" w:tplc="040E0005" w:tentative="1">
+      <w:start w:val="1"/>
+      <w:numFmt w:val="bullet"/>
+      <w:lvlText w:val=""/>
+      <w:lvlJc w:val="left"/>
+      <w:pPr>
+        <w:ind w:left="4964" w:hanging="360"/>
+      </w:pPr>
+      <w:rPr>
+        <w:rFonts w:ascii="Wingdings" w:hAnsi="Wingdings" w:hint="default"/>
+      </w:rPr>
+    </w:lvl>
+    <w:lvl w:ilvl="6" w:tplc="040E0001" w:tentative="1">
+      <w:start w:val="1"/>
+      <w:numFmt w:val="bullet"/>
+      <w:lvlText w:val=""/>
+      <w:lvlJc w:val="left"/>
+      <w:pPr>
+        <w:ind w:left="5684" w:hanging="360"/>
+      </w:pPr>
+      <w:rPr>
+        <w:rFonts w:ascii="Symbol" w:hAnsi="Symbol" w:hint="default"/>
+      </w:rPr>
+    </w:lvl>
+    <w:lvl w:ilvl="7" w:tplc="040E0003" w:tentative="1">
+      <w:start w:val="1"/>
+      <w:numFmt w:val="bullet"/>
+      <w:lvlText w:val="o"/>
+      <w:lvlJc w:val="left"/>
+      <w:pPr>
+        <w:ind w:left="6404" w:hanging="360"/>
+      </w:pPr>
+      <w:rPr>
+        <w:rFonts w:ascii="Courier New" w:hAnsi="Courier New" w:cs="Courier New" w:hint="default"/>
+      </w:rPr>
+    </w:lvl>
+    <w:lvl w:ilvl="8" w:tplc="040E0005" w:tentative="1">
+      <w:start w:val="1"/>
+      <w:numFmt w:val="bullet"/>
+      <w:lvlText w:val=""/>
+      <w:lvlJc w:val="left"/>
+      <w:pPr>
+        <w:ind w:left="7124" w:hanging="360"/>
+      </w:pPr>
+      <w:rPr>
+        <w:rFonts w:ascii="Wingdings" w:hAnsi="Wingdings" w:hint="default"/>
+      </w:rPr>
+    </w:lvl>
+  </w:abstractNum>
+  <w:abstractNum w:abstractNumId="9" w15:restartNumberingAfterBreak="0">
     <w:nsid w:val="5B89670E"/>
     <w:multiLevelType w:val="multilevel"/>
     <w:tmpl w:val="871E1EBE"/>
@@ -4988,92 +5418,95 @@
       </w:rPr>
     </w:lvl>
   </w:abstractNum>
-  <w:num w:numId="1">
+  <w:num w:numId="1" w16cid:durableId="259871075">
     <w:abstractNumId w:val="4"/>
   </w:num>
-  <w:num w:numId="2">
+  <w:num w:numId="2" w16cid:durableId="1971008489">
     <w:abstractNumId w:val="7"/>
   </w:num>
-  <w:num w:numId="3">
+  <w:num w:numId="3" w16cid:durableId="1055349505">
     <w:abstractNumId w:val="2"/>
   </w:num>
-  <w:num w:numId="4">
+  <w:num w:numId="4" w16cid:durableId="884683831">
     <w:abstractNumId w:val="4"/>
     <w:lvlOverride w:ilvl="0">
       <w:startOverride w:val="1"/>
     </w:lvlOverride>
   </w:num>
-  <w:num w:numId="5">
+  <w:num w:numId="5" w16cid:durableId="715392284">
     <w:abstractNumId w:val="5"/>
   </w:num>
-  <w:num w:numId="6">
+  <w:num w:numId="6" w16cid:durableId="1152720983">
     <w:abstractNumId w:val="4"/>
     <w:lvlOverride w:ilvl="0">
       <w:startOverride w:val="1"/>
     </w:lvlOverride>
   </w:num>
-  <w:num w:numId="7">
+  <w:num w:numId="7" w16cid:durableId="1761096224">
     <w:abstractNumId w:val="0"/>
   </w:num>
-  <w:num w:numId="8">
+  <w:num w:numId="8" w16cid:durableId="1261913721">
     <w:abstractNumId w:val="0"/>
     <w:lvlOverride w:ilvl="0">
       <w:startOverride w:val="1"/>
     </w:lvlOverride>
   </w:num>
-  <w:num w:numId="9">
+  <w:num w:numId="9" w16cid:durableId="818611701">
     <w:abstractNumId w:val="4"/>
     <w:lvlOverride w:ilvl="0">
       <w:startOverride w:val="1"/>
     </w:lvlOverride>
   </w:num>
-  <w:num w:numId="10">
+  <w:num w:numId="10" w16cid:durableId="1271157984">
     <w:abstractNumId w:val="7"/>
     <w:lvlOverride w:ilvl="0">
       <w:startOverride w:val="1"/>
     </w:lvlOverride>
   </w:num>
-  <w:num w:numId="11">
+  <w:num w:numId="11" w16cid:durableId="1662613216">
     <w:abstractNumId w:val="7"/>
     <w:lvlOverride w:ilvl="0">
       <w:startOverride w:val="1"/>
     </w:lvlOverride>
   </w:num>
-  <w:num w:numId="12">
+  <w:num w:numId="12" w16cid:durableId="1107190704">
     <w:abstractNumId w:val="7"/>
     <w:lvlOverride w:ilvl="0">
       <w:startOverride w:val="1"/>
     </w:lvlOverride>
   </w:num>
-  <w:num w:numId="13">
+  <w:num w:numId="13" w16cid:durableId="1608848290">
     <w:abstractNumId w:val="7"/>
     <w:lvlOverride w:ilvl="0">
       <w:startOverride w:val="1"/>
     </w:lvlOverride>
   </w:num>
-  <w:num w:numId="14">
+  <w:num w:numId="14" w16cid:durableId="490096918">
     <w:abstractNumId w:val="7"/>
     <w:lvlOverride w:ilvl="0">
       <w:startOverride w:val="1"/>
     </w:lvlOverride>
   </w:num>
-  <w:num w:numId="15">
+  <w:num w:numId="15" w16cid:durableId="312607812">
     <w:abstractNumId w:val="1"/>
   </w:num>
-  <w:num w:numId="16">
+  <w:num w:numId="16" w16cid:durableId="1530988907">
     <w:abstractNumId w:val="3"/>
   </w:num>
-  <w:num w:numId="17">
+  <w:num w:numId="17" w16cid:durableId="831486723">
     <w:abstractNumId w:val="6"/>
   </w:num>
-  <w:num w:numId="18">
+  <w:num w:numId="18" w16cid:durableId="886529295">
+    <w:abstractNumId w:val="9"/>
+  </w:num>
+  <w:num w:numId="19" w16cid:durableId="1559438143">
     <w:abstractNumId w:val="8"/>
   </w:num>
 </w:numbering>
 </file>
 
 <file path=word/styles.xml><?xml version="1.0" encoding="utf-8"?>
-<w:styles xmlns:mc="http://schemas.openxmlformats.org/markup-compatibility/2006" xmlns:r="http://schemas.openxmlformats.org/officeDocument/2006/relationships" xmlns:w="http://schemas.openxmlformats.org/wordprocessingml/2006/main" xmlns:w14="http://schemas.microsoft.com/office/word/2010/wordml" xmlns:w15="http://schemas.microsoft.com/office/word/2012/wordml" xmlns:w16se="http://schemas.microsoft.com/office/word/2015/wordml/symex" mc:Ignorable="w14 w15 w16se">
+<w:styles xmlns:mc="http://schemas.openxmlformats.org/markup-compatibility/2006" xmlns:r="http://schemas.openxmlformats.org/officeDocument/2006/relationships" xmlns:w="http://schemas.openxmlformats.org/wordprocessingml/2006/main" xmlns:w14="http://schemas.microsoft.com/office/word/2010/wordml" xmlns:w15="http://schemas.microsoft.com/office/word/2012/wordml" xmlns:w16cex="http://schemas.microsoft.com/office/word/2018/wordml/cex" xmlns:w16cid="http://schemas.microsoft.com/office/word/2016/wordml/cid" xmlns:w16="http://schemas.microsoft.com/office/word/2018/wordml" xmlns:w16sdtdh="http://schemas.microsoft.com/office/word/2020/wordml/sdtdatahash" xmlns:w16se="http://schemas.microsoft.com/office/word/2015/wordml/symex" mc:Ignorable="w14 w15 w16se w16cid w16 w16cex w16sdtdh">
   <w:docDefaults>
     <w:rPrDefault>
       <w:rPr>
@@ -5085,7 +5518,7 @@
     </w:rPrDefault>
     <w:pPrDefault/>
   </w:docDefaults>
-  <w:latentStyles w:defLockedState="0" w:defUIPriority="99" w:defSemiHidden="0" w:defUnhideWhenUsed="0" w:defQFormat="0" w:count="371">
+  <w:latentStyles w:defLockedState="0" w:defUIPriority="99" w:defSemiHidden="0" w:defUnhideWhenUsed="0" w:defQFormat="0" w:count="376">
     <w:lsdException w:name="Normal" w:uiPriority="0" w:qFormat="1"/>
     <w:lsdException w:name="heading 1" w:uiPriority="9" w:qFormat="1"/>
     <w:lsdException w:name="heading 2" w:semiHidden="1" w:uiPriority="9" w:unhideWhenUsed="1" w:qFormat="1"/>
@@ -5191,7 +5624,6 @@
     <w:lsdException w:name="HTML Sample" w:semiHidden="1" w:unhideWhenUsed="1"/>
     <w:lsdException w:name="HTML Typewriter" w:semiHidden="1" w:unhideWhenUsed="1"/>
     <w:lsdException w:name="HTML Variable" w:semiHidden="1" w:unhideWhenUsed="1"/>
-    <w:lsdException w:name="Normal Table" w:semiHidden="1" w:unhideWhenUsed="1"/>
     <w:lsdException w:name="annotation subject" w:semiHidden="1" w:unhideWhenUsed="1"/>
     <w:lsdException w:name="No List" w:semiHidden="1" w:unhideWhenUsed="1"/>
     <w:lsdException w:name="Outline List 1" w:semiHidden="1" w:unhideWhenUsed="1"/>
@@ -5234,11 +5666,8 @@
     <w:lsdException w:name="Table Contemporary" w:semiHidden="1" w:unhideWhenUsed="1"/>
     <w:lsdException w:name="Table Elegant" w:semiHidden="1" w:unhideWhenUsed="1"/>
     <w:lsdException w:name="Table Professional" w:semiHidden="1" w:unhideWhenUsed="1"/>
-    <w:lsdException w:name="Table Subtle 1" w:semiHidden="1" w:unhideWhenUsed="1"/>
     <w:lsdException w:name="Table Subtle 2" w:semiHidden="1" w:unhideWhenUsed="1"/>
     <w:lsdException w:name="Table Web 1" w:semiHidden="1" w:unhideWhenUsed="1"/>
-    <w:lsdException w:name="Table Web 2" w:semiHidden="1" w:unhideWhenUsed="1"/>
-    <w:lsdException w:name="Table Web 3" w:semiHidden="1" w:unhideWhenUsed="1"/>
     <w:lsdException w:name="Balloon Text" w:semiHidden="1" w:unhideWhenUsed="1"/>
     <w:lsdException w:name="Table Grid" w:uiPriority="59"/>
     <w:lsdException w:name="Table Theme" w:semiHidden="1" w:unhideWhenUsed="1"/>
@@ -5457,6 +5886,11 @@
     <w:lsdException w:name="List Table 5 Dark Accent 6" w:uiPriority="50"/>
     <w:lsdException w:name="List Table 6 Colorful Accent 6" w:uiPriority="51"/>
     <w:lsdException w:name="List Table 7 Colorful Accent 6" w:uiPriority="52"/>
+    <w:lsdException w:name="Mention" w:semiHidden="1" w:unhideWhenUsed="1"/>
+    <w:lsdException w:name="Smart Hyperlink" w:semiHidden="1" w:unhideWhenUsed="1"/>
+    <w:lsdException w:name="Hashtag" w:semiHidden="1" w:unhideWhenUsed="1"/>
+    <w:lsdException w:name="Unresolved Mention" w:semiHidden="1" w:unhideWhenUsed="1"/>
+    <w:lsdException w:name="Smart Link" w:semiHidden="1" w:unhideWhenUsed="1"/>
   </w:latentStyles>
   <w:style w:type="paragraph" w:default="1" w:styleId="Norml">
     <w:name w:val="Normal"/>
@@ -5539,6 +5973,7 @@
   <w:style w:type="character" w:default="1" w:styleId="Bekezdsalapbettpusa">
     <w:name w:val="Default Paragraph Font"/>
     <w:uiPriority w:val="1"/>
+    <w:semiHidden/>
     <w:unhideWhenUsed/>
   </w:style>
   <w:style w:type="table" w:default="1" w:styleId="Normltblzat">
@@ -6217,8 +6652,8 @@
     <w:basedOn w:val="Bekezdsalapbettpusa"/>
     <w:rsid w:val="00676B66"/>
   </w:style>
-  <w:style w:type="character" w:customStyle="1" w:styleId="UnresolvedMention">
-    <w:name w:val="Unresolved Mention"/>
+  <w:style w:type="character" w:customStyle="1" w:styleId="Feloldatlanmegemlts1">
+    <w:name w:val="Feloldatlan megemlítés1"/>
     <w:basedOn w:val="Bekezdsalapbettpusa"/>
     <w:uiPriority w:val="99"/>
     <w:semiHidden/>
@@ -6525,6 +6960,21 @@
 </file>
 
 <file path=customXml/item1.xml><?xml version="1.0" encoding="utf-8"?>
+<p:properties xmlns:p="http://schemas.microsoft.com/office/2006/metadata/properties" xmlns:xsi="http://www.w3.org/2001/XMLSchema-instance" xmlns:pc="http://schemas.microsoft.com/office/infopath/2007/PartnerControls">
+  <documentManagement/>
+</p:properties>
+</file>
+
+<file path=customXml/item2.xml><?xml version="1.0" encoding="utf-8"?>
+<?mso-contentType ?>
+<FormTemplates xmlns="http://schemas.microsoft.com/sharepoint/v3/contenttype/forms">
+  <Display>DocumentLibraryForm</Display>
+  <Edit>DocumentLibraryForm</Edit>
+  <New>DocumentLibraryForm</New>
+</FormTemplates>
+</file>
+
+<file path=customXml/item3.xml><?xml version="1.0" encoding="utf-8"?>
 <ct:contentTypeSchema xmlns:ct="http://schemas.microsoft.com/office/2006/metadata/contentType" xmlns:ma="http://schemas.microsoft.com/office/2006/metadata/properties/metaAttributes" ct:_="" ma:_="" ma:contentTypeName="Dokumentum" ma:contentTypeID="0x0101005F95281F39C49C458466679BDDB44C60" ma:contentTypeVersion="2" ma:contentTypeDescription="Új dokumentum létrehozása." ma:contentTypeScope="" ma:versionID="6f77daaf3fb85c29f38d1cb7a678c5fa">
   <xsd:schema xmlns:xsd="http://www.w3.org/2001/XMLSchema" xmlns:xs="http://www.w3.org/2001/XMLSchema" xmlns:p="http://schemas.microsoft.com/office/2006/metadata/properties" xmlns:ns2="1efd7352-b5d1-457b-b46f-20a774bd476b" targetNamespace="http://schemas.microsoft.com/office/2006/metadata/properties" ma:root="true" ma:fieldsID="867e7378d4ccc960832eddf2a7bace8f" ns2:_="">
     <xsd:import namespace="1efd7352-b5d1-457b-b46f-20a774bd476b"/>
@@ -6656,26 +7106,28 @@
 </ct:contentTypeSchema>
 </file>
 
-<file path=customXml/item2.xml><?xml version="1.0" encoding="utf-8"?>
-<?mso-contentType ?>
-<FormTemplates xmlns="http://schemas.microsoft.com/sharepoint/v3/contenttype/forms">
-  <Display>DocumentLibraryForm</Display>
-  <Edit>DocumentLibraryForm</Edit>
-  <New>DocumentLibraryForm</New>
-</FormTemplates>
-</file>
-
-<file path=customXml/item3.xml><?xml version="1.0" encoding="utf-8"?>
-<p:properties xmlns:p="http://schemas.microsoft.com/office/2006/metadata/properties" xmlns:xsi="http://www.w3.org/2001/XMLSchema-instance" xmlns:pc="http://schemas.microsoft.com/office/infopath/2007/PartnerControls">
-  <documentManagement/>
-</p:properties>
-</file>
-
 <file path=customXml/item4.xml><?xml version="1.0" encoding="utf-8"?>
 <b:Sources xmlns:b="http://schemas.openxmlformats.org/officeDocument/2006/bibliography" xmlns="http://schemas.openxmlformats.org/officeDocument/2006/bibliography" SelectedStyle="\APA.XSL" StyleName="APA Fifth Edition"/>
 </file>
 
 <file path=customXml/itemProps1.xml><?xml version="1.0" encoding="utf-8"?>
+<ds:datastoreItem xmlns:ds="http://schemas.openxmlformats.org/officeDocument/2006/customXml" ds:itemID="{B7219586-3FCB-4C7C-9639-F6C4D97A54DE}">
+  <ds:schemaRefs>
+    <ds:schemaRef ds:uri="http://schemas.microsoft.com/office/2006/metadata/properties"/>
+    <ds:schemaRef ds:uri="http://schemas.microsoft.com/office/infopath/2007/PartnerControls"/>
+  </ds:schemaRefs>
+</ds:datastoreItem>
+</file>
+
+<file path=customXml/itemProps2.xml><?xml version="1.0" encoding="utf-8"?>
+<ds:datastoreItem xmlns:ds="http://schemas.openxmlformats.org/officeDocument/2006/customXml" ds:itemID="{173F36C4-47C3-4E97-A7DA-AD0D18E57C1F}">
+  <ds:schemaRefs>
+    <ds:schemaRef ds:uri="http://schemas.microsoft.com/sharepoint/v3/contenttype/forms"/>
+  </ds:schemaRefs>
+</ds:datastoreItem>
+</file>
+
+<file path=customXml/itemProps3.xml><?xml version="1.0" encoding="utf-8"?>
 <ds:datastoreItem xmlns:ds="http://schemas.openxmlformats.org/officeDocument/2006/customXml" ds:itemID="{F546355D-A923-4BF1-A3C9-39C7C3236696}">
   <ds:schemaRefs>
     <ds:schemaRef ds:uri="http://schemas.microsoft.com/office/2006/metadata/contentType"/>
@@ -6693,23 +7145,6 @@
 </ds:datastoreItem>
 </file>
 
-<file path=customXml/itemProps2.xml><?xml version="1.0" encoding="utf-8"?>
-<ds:datastoreItem xmlns:ds="http://schemas.openxmlformats.org/officeDocument/2006/customXml" ds:itemID="{173F36C4-47C3-4E97-A7DA-AD0D18E57C1F}">
-  <ds:schemaRefs>
-    <ds:schemaRef ds:uri="http://schemas.microsoft.com/sharepoint/v3/contenttype/forms"/>
-  </ds:schemaRefs>
-</ds:datastoreItem>
-</file>
-
-<file path=customXml/itemProps3.xml><?xml version="1.0" encoding="utf-8"?>
-<ds:datastoreItem xmlns:ds="http://schemas.openxmlformats.org/officeDocument/2006/customXml" ds:itemID="{B7219586-3FCB-4C7C-9639-F6C4D97A54DE}">
-  <ds:schemaRefs>
-    <ds:schemaRef ds:uri="http://schemas.microsoft.com/office/2006/metadata/properties"/>
-    <ds:schemaRef ds:uri="http://schemas.microsoft.com/office/infopath/2007/PartnerControls"/>
-  </ds:schemaRefs>
-</ds:datastoreItem>
-</file>
-
 <file path=customXml/itemProps4.xml><?xml version="1.0" encoding="utf-8"?>
 <ds:datastoreItem xmlns:ds="http://schemas.openxmlformats.org/officeDocument/2006/customXml" ds:itemID="{44F502F4-01A1-4992-909C-7C10B1CA8FEB}">
   <ds:schemaRefs>

</xml_diff>